<commit_message>
Vorbereitung angepasst und erweitert.
</commit_message>
<xml_diff>
--- a/documents/Vorbereitung.docx
+++ b/documents/Vorbereitung.docx
@@ -1,6 +1,6 @@
 
 <file path=word/document.xml><?xml version="1.0" encoding="utf-8"?>
-<w:document xmlns:wpc="http://schemas.microsoft.com/office/word/2010/wordprocessingCanvas" xmlns:cx="http://schemas.microsoft.com/office/drawing/2014/chartex" xmlns:mc="http://schemas.openxmlformats.org/markup-compatibility/2006" xmlns:o="urn:schemas-microsoft-com:office:office" xmlns:r="http://schemas.openxmlformats.org/officeDocument/2006/relationships" xmlns:m="http://schemas.openxmlformats.org/officeDocument/2006/math" xmlns:v="urn:schemas-microsoft-com:vml" xmlns:wp14="http://schemas.microsoft.com/office/word/2010/wordprocessingDrawing" xmlns:wp="http://schemas.openxmlformats.org/drawingml/2006/wordprocessingDrawing" xmlns:w10="urn:schemas-microsoft-com:office:word" xmlns:w="http://schemas.openxmlformats.org/wordprocessingml/2006/main" xmlns:w14="http://schemas.microsoft.com/office/word/2010/wordml" xmlns:w15="http://schemas.microsoft.com/office/word/2012/wordml" xmlns:w16se="http://schemas.microsoft.com/office/word/2015/wordml/symex" xmlns:wpg="http://schemas.microsoft.com/office/word/2010/wordprocessingGroup" xmlns:wpi="http://schemas.microsoft.com/office/word/2010/wordprocessingInk" xmlns:wne="http://schemas.microsoft.com/office/word/2006/wordml" xmlns:wps="http://schemas.microsoft.com/office/word/2010/wordprocessingShape" mc:Ignorable="w14 w15 w16se wp14">
+<w:document xmlns:wpc="http://schemas.microsoft.com/office/word/2010/wordprocessingCanvas" xmlns:cx="http://schemas.microsoft.com/office/drawing/2014/chartex" xmlns:cx1="http://schemas.microsoft.com/office/drawing/2015/9/8/chartex" xmlns:cx2="http://schemas.microsoft.com/office/drawing/2015/10/21/chartex" xmlns:cx3="http://schemas.microsoft.com/office/drawing/2016/5/9/chartex" xmlns:cx4="http://schemas.microsoft.com/office/drawing/2016/5/10/chartex" xmlns:cx5="http://schemas.microsoft.com/office/drawing/2016/5/11/chartex" xmlns:cx6="http://schemas.microsoft.com/office/drawing/2016/5/12/chartex" xmlns:cx7="http://schemas.microsoft.com/office/drawing/2016/5/13/chartex" xmlns:cx8="http://schemas.microsoft.com/office/drawing/2016/5/14/chartex" xmlns:mc="http://schemas.openxmlformats.org/markup-compatibility/2006" xmlns:aink="http://schemas.microsoft.com/office/drawing/2016/ink" xmlns:am3d="http://schemas.microsoft.com/office/drawing/2017/model3d" xmlns:o="urn:schemas-microsoft-com:office:office" xmlns:r="http://schemas.openxmlformats.org/officeDocument/2006/relationships" xmlns:m="http://schemas.openxmlformats.org/officeDocument/2006/math" xmlns:v="urn:schemas-microsoft-com:vml" xmlns:wp14="http://schemas.microsoft.com/office/word/2010/wordprocessingDrawing" xmlns:wp="http://schemas.openxmlformats.org/drawingml/2006/wordprocessingDrawing" xmlns:w10="urn:schemas-microsoft-com:office:word" xmlns:w="http://schemas.openxmlformats.org/wordprocessingml/2006/main" xmlns:w14="http://schemas.microsoft.com/office/word/2010/wordml" xmlns:w15="http://schemas.microsoft.com/office/word/2012/wordml" xmlns:w16cid="http://schemas.microsoft.com/office/word/2016/wordml/cid" xmlns:w16se="http://schemas.microsoft.com/office/word/2015/wordml/symex" xmlns:wpg="http://schemas.microsoft.com/office/word/2010/wordprocessingGroup" xmlns:wpi="http://schemas.microsoft.com/office/word/2010/wordprocessingInk" xmlns:wne="http://schemas.microsoft.com/office/word/2006/wordml" xmlns:wps="http://schemas.microsoft.com/office/word/2010/wordprocessingShape" mc:Ignorable="w14 w15 w16se w16cid wp14">
   <w:body>
     <w:p>
       <w:pPr>
@@ -22,7 +22,7 @@
     </w:p>
     <w:p>
       <w:pPr>
-        <w:pStyle w:val="Heading1"/>
+        <w:pStyle w:val="berschrift1"/>
       </w:pPr>
       <w:r>
         <w:t>2 Projektdurchführung</w:t>
@@ -48,7 +48,25 @@
           <w:sz w:val="24"/>
           <w:szCs w:val="24"/>
         </w:rPr>
-        <w:t>Die Durchführung des Projekts läßt sich in vier Phasen gliedern:</w:t>
+        <w:t>Die Durchführung des Projekts lä</w:t>
+      </w:r>
+      <w:r>
+        <w:rPr>
+          <w:rFonts w:cs="BookAntiqua"/>
+          <w:color w:val="231F20"/>
+          <w:sz w:val="24"/>
+          <w:szCs w:val="24"/>
+        </w:rPr>
+        <w:t>ss</w:t>
+      </w:r>
+      <w:r>
+        <w:rPr>
+          <w:rFonts w:cs="BookAntiqua"/>
+          <w:color w:val="231F20"/>
+          <w:sz w:val="24"/>
+          <w:szCs w:val="24"/>
+        </w:rPr>
+        <w:t>t sich in vier Phasen gliedern:</w:t>
       </w:r>
     </w:p>
     <w:p>
@@ -165,7 +183,7 @@
     </w:p>
     <w:p>
       <w:pPr>
-        <w:pStyle w:val="Heading2"/>
+        <w:pStyle w:val="berschrift2"/>
       </w:pPr>
       <w:r>
         <w:t>2.1 Projektplanung und Teambildung</w:t>
@@ -255,7 +273,7 @@
     </w:p>
     <w:p>
       <w:pPr>
-        <w:pStyle w:val="Heading3"/>
+        <w:pStyle w:val="berschrift3"/>
       </w:pPr>
       <w:r>
         <w:t>Grundlage</w:t>
@@ -263,7 +281,7 @@
     </w:p>
     <w:p>
       <w:pPr>
-        <w:pStyle w:val="ListParagraph"/>
+        <w:pStyle w:val="Listenabsatz"/>
         <w:numPr>
           <w:ilvl w:val="0"/>
           <w:numId w:val="2"/>
@@ -281,7 +299,7 @@
     </w:p>
     <w:p>
       <w:pPr>
-        <w:pStyle w:val="ListParagraph"/>
+        <w:pStyle w:val="Listenabsatz"/>
         <w:numPr>
           <w:ilvl w:val="0"/>
           <w:numId w:val="2"/>
@@ -293,7 +311,7 @@
     </w:p>
     <w:p>
       <w:pPr>
-        <w:pStyle w:val="Heading3"/>
+        <w:pStyle w:val="berschrift3"/>
       </w:pPr>
       <w:r>
         <w:t>Termin 1</w:t>
@@ -301,7 +319,7 @@
     </w:p>
     <w:p>
       <w:pPr>
-        <w:pStyle w:val="ListParagraph"/>
+        <w:pStyle w:val="Listenabsatz"/>
         <w:numPr>
           <w:ilvl w:val="0"/>
           <w:numId w:val="1"/>
@@ -313,7 +331,7 @@
     </w:p>
     <w:p>
       <w:pPr>
-        <w:pStyle w:val="ListParagraph"/>
+        <w:pStyle w:val="Listenabsatz"/>
         <w:numPr>
           <w:ilvl w:val="0"/>
           <w:numId w:val="1"/>
@@ -325,7 +343,7 @@
     </w:p>
     <w:p>
       <w:pPr>
-        <w:pStyle w:val="ListParagraph"/>
+        <w:pStyle w:val="Listenabsatz"/>
         <w:numPr>
           <w:ilvl w:val="0"/>
           <w:numId w:val="1"/>
@@ -337,7 +355,7 @@
     </w:p>
     <w:p>
       <w:pPr>
-        <w:pStyle w:val="Heading3"/>
+        <w:pStyle w:val="berschrift3"/>
       </w:pPr>
       <w:r>
         <w:t>Termin 2</w:t>
@@ -345,120 +363,150 @@
     </w:p>
     <w:p>
       <w:pPr>
-        <w:pStyle w:val="ListParagraph"/>
+        <w:pStyle w:val="Listenabsatz"/>
         <w:numPr>
           <w:ilvl w:val="0"/>
           <w:numId w:val="1"/>
         </w:numPr>
       </w:pPr>
       <w:r>
-        <w:t>Display : grundlegene Funktionen, sinnvolle Darstellungen</w:t>
-      </w:r>
-    </w:p>
-    <w:p>
-      <w:pPr>
-        <w:pStyle w:val="ListParagraph"/>
+        <w:t>Display:</w:t>
+      </w:r>
+      <w:r>
+        <w:t xml:space="preserve"> </w:t>
+      </w:r>
+      <w:r>
+        <w:t>grundlegende</w:t>
+      </w:r>
+      <w:r>
+        <w:t xml:space="preserve"> Funktionen, sinnvolle Darstellungen</w:t>
+      </w:r>
+    </w:p>
+    <w:p>
+      <w:pPr>
+        <w:pStyle w:val="Listenabsatz"/>
         <w:numPr>
           <w:ilvl w:val="0"/>
           <w:numId w:val="1"/>
         </w:numPr>
       </w:pPr>
       <w:r>
-        <w:t>Wheel Sensor -&gt; S1 und S2 analysieren</w:t>
-      </w:r>
-    </w:p>
-    <w:p>
-      <w:pPr>
-        <w:pStyle w:val="ListParagraph"/>
+        <w:t>Schnittstellen Definition</w:t>
+      </w:r>
+    </w:p>
+    <w:p>
+      <w:pPr>
+        <w:pStyle w:val="Listenabsatz"/>
         <w:numPr>
           <w:ilvl w:val="0"/>
           <w:numId w:val="1"/>
         </w:numPr>
       </w:pPr>
       <w:r>
-        <w:t xml:space="preserve">Interupt </w:t>
-      </w:r>
-      <w:r>
-        <w:t>handler</w:t>
-      </w:r>
-      <w:r>
-        <w:t xml:space="preserve"> zur zeitlichen Abstimmung der Signale</w:t>
-      </w:r>
-      <w:r>
-        <w:t xml:space="preserve"> </w:t>
-      </w:r>
-    </w:p>
-    <w:p>
-      <w:pPr>
-        <w:pStyle w:val="Heading3"/>
-      </w:pPr>
-      <w:r>
-        <w:t>Termin 3</w:t>
-      </w:r>
-    </w:p>
-    <w:p>
-      <w:pPr>
-        <w:pStyle w:val="ListParagraph"/>
+        <w:t>Wheel Sensor -&gt; S1 und S2 analysieren</w:t>
+      </w:r>
+    </w:p>
+    <w:p>
+      <w:pPr>
+        <w:pStyle w:val="Listenabsatz"/>
         <w:numPr>
           <w:ilvl w:val="0"/>
           <w:numId w:val="1"/>
         </w:numPr>
       </w:pPr>
-      <w:r>
-        <w:t>Wheel Sensor -&gt; S1 und S2 analysieren</w:t>
-      </w:r>
-    </w:p>
-    <w:p>
-      <w:pPr>
-        <w:pStyle w:val="ListParagraph"/>
+      <w:proofErr w:type="spellStart"/>
+      <w:r>
+        <w:t>Interupt</w:t>
+      </w:r>
+      <w:proofErr w:type="spellEnd"/>
+      <w:r>
+        <w:t xml:space="preserve"> </w:t>
+      </w:r>
+      <w:proofErr w:type="spellStart"/>
+      <w:r>
+        <w:t>handler</w:t>
+      </w:r>
+      <w:proofErr w:type="spellEnd"/>
+      <w:r>
+        <w:t xml:space="preserve"> zur zeitlichen Abstimmung der Signale</w:t>
+      </w:r>
+      <w:r>
+        <w:t xml:space="preserve"> </w:t>
+      </w:r>
+    </w:p>
+    <w:p>
+      <w:pPr>
+        <w:pStyle w:val="berschrift3"/>
+      </w:pPr>
+      <w:r>
+        <w:t>Termin 3</w:t>
+      </w:r>
+    </w:p>
+    <w:p>
+      <w:pPr>
+        <w:pStyle w:val="Listenabsatz"/>
         <w:numPr>
           <w:ilvl w:val="0"/>
           <w:numId w:val="1"/>
         </w:numPr>
       </w:pPr>
       <w:r>
-        <w:t>Interupt handler</w:t>
-      </w:r>
-    </w:p>
-    <w:p>
-      <w:pPr>
-        <w:pStyle w:val="ListParagraph"/>
+        <w:t>Wheel Sensor -&gt; S1 und S2 analysieren</w:t>
+      </w:r>
+    </w:p>
+    <w:p>
+      <w:pPr>
+        <w:pStyle w:val="Listenabsatz"/>
         <w:numPr>
           <w:ilvl w:val="0"/>
           <w:numId w:val="1"/>
         </w:numPr>
       </w:pPr>
+      <w:proofErr w:type="spellStart"/>
+      <w:r>
+        <w:t>Interupt</w:t>
+      </w:r>
+      <w:proofErr w:type="spellEnd"/>
+      <w:r>
+        <w:t xml:space="preserve"> </w:t>
+      </w:r>
+      <w:proofErr w:type="spellStart"/>
+      <w:r>
+        <w:t>handler</w:t>
+      </w:r>
+      <w:proofErr w:type="spellEnd"/>
+    </w:p>
+    <w:p>
+      <w:pPr>
+        <w:pStyle w:val="Listenabsatz"/>
+        <w:numPr>
+          <w:ilvl w:val="0"/>
+          <w:numId w:val="1"/>
+        </w:numPr>
+      </w:pPr>
       <w:r>
         <w:t>Anzeige der analysierten Signale</w:t>
       </w:r>
     </w:p>
     <w:p>
       <w:pPr>
-        <w:pStyle w:val="Heading3"/>
+        <w:pStyle w:val="berschrift3"/>
       </w:pPr>
       <w:r>
         <w:t>Termin 4</w:t>
       </w:r>
     </w:p>
     <w:p>
-      <w:pPr>
-        <w:rPr>
-          <w:rFonts w:asciiTheme="majorHAnsi" w:eastAsiaTheme="majorEastAsia" w:hAnsiTheme="majorHAnsi" w:cstheme="majorBidi"/>
-          <w:color w:val="2E74B5" w:themeColor="accent1" w:themeShade="BF"/>
-          <w:sz w:val="26"/>
-          <w:szCs w:val="26"/>
-        </w:rPr>
-      </w:pPr>
       <w:r>
         <w:t>- Systemtest (gesamt)</w:t>
       </w:r>
-      <w:r>
-        <w:br w:type="page"/>
-      </w:r>
-    </w:p>
-    <w:p>
-      <w:pPr>
-        <w:pStyle w:val="Heading2"/>
+    </w:p>
+    <w:p/>
+    <w:p/>
+    <w:p/>
+    <w:p>
+      <w:pPr>
+        <w:pStyle w:val="berschrift2"/>
       </w:pPr>
       <w:r>
         <w:lastRenderedPageBreak/>
@@ -662,7 +710,7 @@
     </w:p>
     <w:p>
       <w:pPr>
-        <w:pStyle w:val="Heading3"/>
+        <w:pStyle w:val="berschrift3"/>
       </w:pPr>
       <w:r>
         <w:lastRenderedPageBreak/>
@@ -759,7 +807,7 @@
     </w:p>
     <w:p>
       <w:pPr>
-        <w:pStyle w:val="NoSpacing"/>
+        <w:pStyle w:val="KeinLeerraum"/>
       </w:pPr>
       <w:r>
         <w:t xml:space="preserve">Das </w:t>
@@ -779,7 +827,7 @@
     </w:p>
     <w:p>
       <w:pPr>
-        <w:pStyle w:val="NoSpacing"/>
+        <w:pStyle w:val="KeinLeerraum"/>
       </w:pPr>
       <w:r>
         <w:t xml:space="preserve">Die Drehgeschwindigkeit und Drehrichtung kann verändert werden. </w:t>
@@ -787,7 +835,7 @@
     </w:p>
     <w:p>
       <w:pPr>
-        <w:pStyle w:val="NoSpacing"/>
+        <w:pStyle w:val="KeinLeerraum"/>
       </w:pPr>
       <w:r>
         <w:t>Es werden zwei kurze High-Signale (s1 und s2) bei jeder Umdrehung ausgegeben.</w:t>
@@ -795,7 +843,7 @@
     </w:p>
     <w:p>
       <w:pPr>
-        <w:pStyle w:val="NoSpacing"/>
+        <w:pStyle w:val="KeinLeerraum"/>
       </w:pPr>
       <w:r>
         <w:t>Aus der Reihenfolge der High-Impulse lässt sich die Bewegungsrichtung ermitteln.</w:t>
@@ -803,7 +851,7 @@
     </w:p>
     <w:p>
       <w:pPr>
-        <w:pStyle w:val="NoSpacing"/>
+        <w:pStyle w:val="KeinLeerraum"/>
       </w:pPr>
       <w:r>
         <w:t>Die Signale s1 und s2 müssen logisch erfasst werden.</w:t>
@@ -811,16 +859,161 @@
     </w:p>
     <w:p>
       <w:pPr>
-        <w:pStyle w:val="NoSpacing"/>
+        <w:pStyle w:val="KeinLeerraum"/>
       </w:pPr>
       <w:r>
         <w:t>Messung mit dem Oszilloskop, um Zeitverhalten zu analysieren.</w:t>
       </w:r>
     </w:p>
+    <w:p>
+      <w:pPr>
+        <w:pStyle w:val="berschrift4"/>
+      </w:pPr>
+      <w:r>
+        <w:t>Drehrichtung</w:t>
+      </w:r>
+    </w:p>
+    <w:p>
+      <w:pPr>
+        <w:pStyle w:val="KeinLeerraum"/>
+      </w:pPr>
+      <w:r>
+        <w:t>Die High-Signale von s1 und s2 werden von der Interrupt Service Routine einzeln gezählt.</w:t>
+      </w:r>
+      <w:r>
+        <w:t xml:space="preserve"> In der ISR wird die </w:t>
+      </w:r>
+      <w:r>
+        <w:t>Drehrichtung</w:t>
+      </w:r>
+      <w:r>
+        <w:t xml:space="preserve"> gesetzt.</w:t>
+      </w:r>
+      <w:r>
+        <w:t xml:space="preserve"> Durch das einzelne zählen von s1 und s2 kann die Drehrichtung erkannt werden. Wenn der Zähler von s1 größer als der Zähler von s2 ist kann man von einer </w:t>
+      </w:r>
+      <w:proofErr w:type="spellStart"/>
+      <w:r>
+        <w:t>Vorwährtsdrehung</w:t>
+      </w:r>
+      <w:proofErr w:type="spellEnd"/>
+      <w:r>
+        <w:t xml:space="preserve"> ausgehen. Wenn der Zähler von s1 kleiner </w:t>
+      </w:r>
+      <w:r>
+        <w:t xml:space="preserve">als der Zähler von s2 ist kann man von einer Rückwärtsdrehung ausgehen. Wenn beide Zähler gleich groß sind bleibt man in der aktuellen Richtung. Die ISR beider Signale sind in der Lage die Drehrichtung zu verändern. Da pro Umdrehung das erste Signal um einen </w:t>
+      </w:r>
+      <w:r>
+        <w:t>größer ist als das zweite Signal, setzt das erste Signal die Drehrichtung. Das Zweite erkannte Signal hat den gleichen Wert wie sein Vorgänger und ändert nichts an der Richtung.</w:t>
+      </w:r>
+    </w:p>
+    <w:p>
+      <w:pPr>
+        <w:pStyle w:val="berschrift4"/>
+      </w:pPr>
+      <w:r>
+        <w:t>Raddrehzahl</w:t>
+      </w:r>
+    </w:p>
+    <w:p>
+      <w:pPr>
+        <w:pStyle w:val="KeinLeerraum"/>
+      </w:pPr>
+      <w:r>
+        <w:t xml:space="preserve">Für die Raddrehzahl Erkennung werden die High-Signale von s1 und s2 von der Interrupt Service Routine gezählt. Mit einem </w:t>
+      </w:r>
+      <w:proofErr w:type="spellStart"/>
+      <w:r>
+        <w:t>Timer</w:t>
+      </w:r>
+      <w:proofErr w:type="spellEnd"/>
+      <w:r>
+        <w:t xml:space="preserve"> werden </w:t>
+      </w:r>
+      <w:r>
+        <w:t>zu</w:t>
+      </w:r>
+      <w:r>
+        <w:t xml:space="preserve"> fest definierten Zeiten</w:t>
+      </w:r>
+      <w:r>
+        <w:t xml:space="preserve"> der Zählerwert der Signale s1 oder s2 abgespeichert. Mit dem festen Zeitabstand und der Anzahl der Umdrehungen kann die Drehzahl/</w:t>
+      </w:r>
+      <w:r>
+        <w:t>sec</w:t>
+      </w:r>
+      <w:r>
+        <w:t xml:space="preserve"> berechnet werden.</w:t>
+      </w:r>
+    </w:p>
+    <w:p>
+      <w:pPr>
+        <w:pStyle w:val="KeinLeerraum"/>
+      </w:pPr>
+      <w:r>
+        <w:t>Drehzahlt/</w:t>
+      </w:r>
+      <w:r>
+        <w:t>s</w:t>
+      </w:r>
+      <w:r>
+        <w:t xml:space="preserve"> = (Zählerwert/</w:t>
+      </w:r>
+      <w:proofErr w:type="spellStart"/>
+      <w:r>
+        <w:t>Timer_Zeit</w:t>
+      </w:r>
+      <w:proofErr w:type="spellEnd"/>
+      <w:r>
+        <w:t xml:space="preserve">) * (Wert, damit aus </w:t>
+      </w:r>
+      <w:proofErr w:type="spellStart"/>
+      <w:r>
+        <w:t>Timer_zeit</w:t>
+      </w:r>
+      <w:proofErr w:type="spellEnd"/>
+      <w:r>
+        <w:t xml:space="preserve"> * Wert = </w:t>
+      </w:r>
+      <w:r>
+        <w:t>1</w:t>
+      </w:r>
+      <w:r>
+        <w:t>s/</w:t>
+      </w:r>
+      <w:r>
+        <w:t>1</w:t>
+      </w:r>
+      <w:r>
+        <w:t>000</w:t>
+      </w:r>
+      <w:r>
+        <w:t>ms)</w:t>
+      </w:r>
+    </w:p>
+    <w:p>
+      <w:pPr>
+        <w:pStyle w:val="KeinLeerraum"/>
+      </w:pPr>
+      <w:r>
+        <w:t xml:space="preserve">Geschwindigkeit = Radumfang(1m) * </w:t>
+      </w:r>
+      <w:proofErr w:type="spellStart"/>
+      <w:r>
+        <w:t>Drehzal</w:t>
+      </w:r>
+      <w:proofErr w:type="spellEnd"/>
+      <w:r>
+        <w:t>/s</w:t>
+      </w:r>
+      <w:r>
+        <w:t xml:space="preserve">   </w:t>
+      </w:r>
+    </w:p>
     <w:p/>
     <w:p>
       <w:pPr>
-        <w:pStyle w:val="Heading3"/>
+        <w:pStyle w:val="berschrift3"/>
       </w:pPr>
       <w:r>
         <w:t>2.2.2 Wie soll das Grafik-Display zur analogen und digitalen Ausgabe aufgeteilt werden?</w:t>
@@ -832,331 +1025,8 @@
           <w:noProof/>
           <w:lang w:eastAsia="de-DE"/>
         </w:rPr>
-        <mc:AlternateContent>
-          <mc:Choice Requires="wps">
-            <w:drawing>
-              <wp:anchor distT="0" distB="0" distL="114300" distR="114300" simplePos="0" relativeHeight="251659264" behindDoc="0" locked="0" layoutInCell="1" allowOverlap="1">
-                <wp:simplePos x="0" y="0"/>
-                <wp:positionH relativeFrom="column">
-                  <wp:posOffset>1986280</wp:posOffset>
-                </wp:positionH>
-                <wp:positionV relativeFrom="paragraph">
-                  <wp:posOffset>276225</wp:posOffset>
-                </wp:positionV>
-                <wp:extent cx="3429000" cy="2095500"/>
-                <wp:effectExtent l="0" t="0" r="19050" b="19050"/>
-                <wp:wrapNone/>
-                <wp:docPr id="6" name="Rectangle 6"/>
-                <wp:cNvGraphicFramePr/>
-                <a:graphic xmlns:a="http://schemas.openxmlformats.org/drawingml/2006/main">
-                  <a:graphicData uri="http://schemas.microsoft.com/office/word/2010/wordprocessingShape">
-                    <wps:wsp>
-                      <wps:cNvSpPr/>
-                      <wps:spPr>
-                        <a:xfrm>
-                          <a:off x="0" y="0"/>
-                          <a:ext cx="3429000" cy="2095500"/>
-                        </a:xfrm>
-                        <a:prstGeom prst="rect">
-                          <a:avLst/>
-                        </a:prstGeom>
-                        <a:solidFill>
-                          <a:schemeClr val="accent5">
-                            <a:lumMod val="75000"/>
-                          </a:schemeClr>
-                        </a:solidFill>
-                      </wps:spPr>
-                      <wps:style>
-                        <a:lnRef idx="2">
-                          <a:schemeClr val="accent3">
-                            <a:shade val="50000"/>
-                          </a:schemeClr>
-                        </a:lnRef>
-                        <a:fillRef idx="1">
-                          <a:schemeClr val="accent3"/>
-                        </a:fillRef>
-                        <a:effectRef idx="0">
-                          <a:schemeClr val="accent3"/>
-                        </a:effectRef>
-                        <a:fontRef idx="minor">
-                          <a:schemeClr val="lt1"/>
-                        </a:fontRef>
-                      </wps:style>
-                      <wps:bodyPr rot="0" spcFirstLastPara="0" vertOverflow="overflow" horzOverflow="overflow" vert="horz" wrap="square" lIns="91440" tIns="45720" rIns="91440" bIns="45720" numCol="1" spcCol="0" rtlCol="0" fromWordArt="0" anchor="ctr" anchorCtr="0" forceAA="0" compatLnSpc="1">
-                        <a:prstTxWarp prst="textNoShape">
-                          <a:avLst/>
-                        </a:prstTxWarp>
-                        <a:noAutofit/>
-                      </wps:bodyPr>
-                    </wps:wsp>
-                  </a:graphicData>
-                </a:graphic>
-                <wp14:sizeRelH relativeFrom="margin">
-                  <wp14:pctWidth>0</wp14:pctWidth>
-                </wp14:sizeRelH>
-                <wp14:sizeRelV relativeFrom="margin">
-                  <wp14:pctHeight>0</wp14:pctHeight>
-                </wp14:sizeRelV>
-              </wp:anchor>
-            </w:drawing>
-          </mc:Choice>
-          <mc:Fallback xmlns:cx1="http://schemas.microsoft.com/office/drawing/2015/9/8/chartex">
-            <w:pict>
-              <v:rect w14:anchorId="01BE30DE" id="Rectangle 6" o:spid="_x0000_s1026" style="position:absolute;margin-left:156.4pt;margin-top:21.75pt;width:270pt;height:165pt;z-index:251659264;visibility:visible;mso-wrap-style:square;mso-width-percent:0;mso-height-percent:0;mso-wrap-distance-left:9pt;mso-wrap-distance-top:0;mso-wrap-distance-right:9pt;mso-wrap-distance-bottom:0;mso-position-horizontal:absolute;mso-position-horizontal-relative:text;mso-position-vertical:absolute;mso-position-vertical-relative:text;mso-width-percent:0;mso-height-percent:0;mso-width-relative:margin;mso-height-relative:margin;v-text-anchor:middle" o:gfxdata="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" fillcolor="#2f5496 [2408]" strokecolor="#525252 [1606]" strokeweight="1pt"/>
-            </w:pict>
-          </mc:Fallback>
-        </mc:AlternateContent>
-      </w:r>
-    </w:p>
-    <w:p>
-      <w:r>
-        <w:rPr>
-          <w:noProof/>
-          <w:lang w:eastAsia="de-DE"/>
-        </w:rPr>
-        <mc:AlternateContent>
-          <mc:Choice Requires="wps">
-            <w:drawing>
-              <wp:anchor distT="0" distB="0" distL="114300" distR="114300" simplePos="0" relativeHeight="251668480" behindDoc="0" locked="0" layoutInCell="1" allowOverlap="1">
-                <wp:simplePos x="0" y="0"/>
-                <wp:positionH relativeFrom="column">
-                  <wp:posOffset>2214879</wp:posOffset>
-                </wp:positionH>
-                <wp:positionV relativeFrom="paragraph">
-                  <wp:posOffset>256540</wp:posOffset>
-                </wp:positionV>
-                <wp:extent cx="2371725" cy="714375"/>
-                <wp:effectExtent l="0" t="0" r="9525" b="9525"/>
-                <wp:wrapNone/>
-                <wp:docPr id="18" name="Rectangle 18"/>
-                <wp:cNvGraphicFramePr/>
-                <a:graphic xmlns:a="http://schemas.openxmlformats.org/drawingml/2006/main">
-                  <a:graphicData uri="http://schemas.microsoft.com/office/word/2010/wordprocessingShape">
-                    <wps:wsp>
-                      <wps:cNvSpPr/>
-                      <wps:spPr>
-                        <a:xfrm>
-                          <a:off x="0" y="0"/>
-                          <a:ext cx="2371725" cy="714375"/>
-                        </a:xfrm>
-                        <a:prstGeom prst="rect">
-                          <a:avLst/>
-                        </a:prstGeom>
-                        <a:solidFill>
-                          <a:schemeClr val="accent6"/>
-                        </a:solidFill>
-                        <a:ln>
-                          <a:noFill/>
-                        </a:ln>
-                      </wps:spPr>
-                      <wps:style>
-                        <a:lnRef idx="2">
-                          <a:schemeClr val="accent2">
-                            <a:shade val="50000"/>
-                          </a:schemeClr>
-                        </a:lnRef>
-                        <a:fillRef idx="1">
-                          <a:schemeClr val="accent2"/>
-                        </a:fillRef>
-                        <a:effectRef idx="0">
-                          <a:schemeClr val="accent2"/>
-                        </a:effectRef>
-                        <a:fontRef idx="minor">
-                          <a:schemeClr val="lt1"/>
-                        </a:fontRef>
-                      </wps:style>
-                      <wps:bodyPr rot="0" spcFirstLastPara="0" vertOverflow="overflow" horzOverflow="overflow" vert="horz" wrap="square" lIns="91440" tIns="45720" rIns="91440" bIns="45720" numCol="1" spcCol="0" rtlCol="0" fromWordArt="0" anchor="ctr" anchorCtr="0" forceAA="0" compatLnSpc="1">
-                        <a:prstTxWarp prst="textNoShape">
-                          <a:avLst/>
-                        </a:prstTxWarp>
-                        <a:noAutofit/>
-                      </wps:bodyPr>
-                    </wps:wsp>
-                  </a:graphicData>
-                </a:graphic>
-                <wp14:sizeRelH relativeFrom="margin">
-                  <wp14:pctWidth>0</wp14:pctWidth>
-                </wp14:sizeRelH>
-                <wp14:sizeRelV relativeFrom="margin">
-                  <wp14:pctHeight>0</wp14:pctHeight>
-                </wp14:sizeRelV>
-              </wp:anchor>
-            </w:drawing>
-          </mc:Choice>
-          <mc:Fallback xmlns:cx1="http://schemas.microsoft.com/office/drawing/2015/9/8/chartex">
-            <w:pict>
-              <v:rect w14:anchorId="45A6EC0F" id="Rectangle 18" o:spid="_x0000_s1026" style="position:absolute;margin-left:174.4pt;margin-top:20.2pt;width:186.75pt;height:56.25pt;z-index:251668480;visibility:visible;mso-wrap-style:square;mso-width-percent:0;mso-height-percent:0;mso-wrap-distance-left:9pt;mso-wrap-distance-top:0;mso-wrap-distance-right:9pt;mso-wrap-distance-bottom:0;mso-position-horizontal:absolute;mso-position-horizontal-relative:text;mso-position-vertical:absolute;mso-position-vertical-relative:text;mso-width-percent:0;mso-height-percent:0;mso-width-relative:margin;mso-height-relative:margin;v-text-anchor:middle" o:gfxdata="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" fillcolor="#70ad47 [3209]" stroked="f" strokeweight="1pt"/>
-            </w:pict>
-          </mc:Fallback>
-        </mc:AlternateContent>
-      </w:r>
-      <w:r>
-        <w:rPr>
-          <w:noProof/>
-          <w:lang w:eastAsia="de-DE"/>
-        </w:rPr>
-        <mc:AlternateContent>
-          <mc:Choice Requires="wps">
-            <w:drawing>
-              <wp:anchor distT="0" distB="0" distL="114300" distR="114300" simplePos="0" relativeHeight="251660288" behindDoc="0" locked="0" layoutInCell="1" allowOverlap="1">
-                <wp:simplePos x="0" y="0"/>
-                <wp:positionH relativeFrom="column">
-                  <wp:posOffset>2024380</wp:posOffset>
-                </wp:positionH>
-                <wp:positionV relativeFrom="paragraph">
-                  <wp:posOffset>47625</wp:posOffset>
-                </wp:positionV>
-                <wp:extent cx="3333750" cy="1181100"/>
-                <wp:effectExtent l="0" t="0" r="19050" b="19050"/>
-                <wp:wrapNone/>
-                <wp:docPr id="7" name="Rounded Rectangle 7"/>
-                <wp:cNvGraphicFramePr/>
-                <a:graphic xmlns:a="http://schemas.openxmlformats.org/drawingml/2006/main">
-                  <a:graphicData uri="http://schemas.microsoft.com/office/word/2010/wordprocessingShape">
-                    <wps:wsp>
-                      <wps:cNvSpPr/>
-                      <wps:spPr>
-                        <a:xfrm>
-                          <a:off x="0" y="0"/>
-                          <a:ext cx="3333750" cy="1181100"/>
-                        </a:xfrm>
-                        <a:prstGeom prst="roundRect">
-                          <a:avLst/>
-                        </a:prstGeom>
-                        <a:solidFill>
-                          <a:schemeClr val="tx2">
-                            <a:lumMod val="60000"/>
-                            <a:lumOff val="40000"/>
-                          </a:schemeClr>
-                        </a:solidFill>
-                      </wps:spPr>
-                      <wps:style>
-                        <a:lnRef idx="2">
-                          <a:schemeClr val="accent1">
-                            <a:shade val="50000"/>
-                          </a:schemeClr>
-                        </a:lnRef>
-                        <a:fillRef idx="1">
-                          <a:schemeClr val="accent1"/>
-                        </a:fillRef>
-                        <a:effectRef idx="0">
-                          <a:schemeClr val="accent1"/>
-                        </a:effectRef>
-                        <a:fontRef idx="minor">
-                          <a:schemeClr val="lt1"/>
-                        </a:fontRef>
-                      </wps:style>
-                      <wps:bodyPr rot="0" spcFirstLastPara="0" vertOverflow="overflow" horzOverflow="overflow" vert="horz" wrap="square" lIns="91440" tIns="45720" rIns="91440" bIns="45720" numCol="1" spcCol="0" rtlCol="0" fromWordArt="0" anchor="ctr" anchorCtr="0" forceAA="0" compatLnSpc="1">
-                        <a:prstTxWarp prst="textNoShape">
-                          <a:avLst/>
-                        </a:prstTxWarp>
-                        <a:noAutofit/>
-                      </wps:bodyPr>
-                    </wps:wsp>
-                  </a:graphicData>
-                </a:graphic>
-                <wp14:sizeRelH relativeFrom="margin">
-                  <wp14:pctWidth>0</wp14:pctWidth>
-                </wp14:sizeRelH>
-                <wp14:sizeRelV relativeFrom="margin">
-                  <wp14:pctHeight>0</wp14:pctHeight>
-                </wp14:sizeRelV>
-              </wp:anchor>
-            </w:drawing>
-          </mc:Choice>
-          <mc:Fallback xmlns:cx1="http://schemas.microsoft.com/office/drawing/2015/9/8/chartex">
-            <w:pict>
-              <v:roundrect w14:anchorId="324774A7" id="Rounded Rectangle 7" o:spid="_x0000_s1026" style="position:absolute;margin-left:159.4pt;margin-top:3.75pt;width:262.5pt;height:93pt;z-index:251660288;visibility:visible;mso-wrap-style:square;mso-width-percent:0;mso-height-percent:0;mso-wrap-distance-left:9pt;mso-wrap-distance-top:0;mso-wrap-distance-right:9pt;mso-wrap-distance-bottom:0;mso-position-horizontal:absolute;mso-position-horizontal-relative:text;mso-position-vertical:absolute;mso-position-vertical-relative:text;mso-width-percent:0;mso-height-percent:0;mso-width-relative:margin;mso-height-relative:margin;v-text-anchor:middle" arcsize="10923f" o:gfxdata="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" fillcolor="#8496b0 [1951]" strokecolor="#1f4d78 [1604]" strokeweight="1pt">
-                <v:stroke joinstyle="miter"/>
-              </v:roundrect>
-            </w:pict>
-          </mc:Fallback>
-        </mc:AlternateContent>
-      </w:r>
-      <w:r>
-        <w:rPr>
-          <w:noProof/>
-          <w:lang w:eastAsia="de-DE"/>
-        </w:rPr>
-        <mc:AlternateContent>
-          <mc:Choice Requires="wps">
-            <w:drawing>
-              <wp:anchor distT="0" distB="0" distL="114300" distR="114300" simplePos="0" relativeHeight="251667456" behindDoc="0" locked="0" layoutInCell="1" allowOverlap="1">
-                <wp:simplePos x="0" y="0"/>
-                <wp:positionH relativeFrom="column">
-                  <wp:posOffset>2195830</wp:posOffset>
-                </wp:positionH>
-                <wp:positionV relativeFrom="paragraph">
-                  <wp:posOffset>238125</wp:posOffset>
-                </wp:positionV>
-                <wp:extent cx="2971800" cy="752475"/>
-                <wp:effectExtent l="19050" t="19050" r="19050" b="28575"/>
-                <wp:wrapNone/>
-                <wp:docPr id="17" name="Rectangle 17"/>
-                <wp:cNvGraphicFramePr/>
-                <a:graphic xmlns:a="http://schemas.openxmlformats.org/drawingml/2006/main">
-                  <a:graphicData uri="http://schemas.microsoft.com/office/word/2010/wordprocessingShape">
-                    <wps:wsp>
-                      <wps:cNvSpPr/>
-                      <wps:spPr>
-                        <a:xfrm>
-                          <a:off x="0" y="0"/>
-                          <a:ext cx="2971800" cy="752475"/>
-                        </a:xfrm>
-                        <a:prstGeom prst="rect">
-                          <a:avLst/>
-                        </a:prstGeom>
-                        <a:noFill/>
-                        <a:ln w="28575">
-                          <a:solidFill>
-                            <a:schemeClr val="bg2">
-                              <a:lumMod val="10000"/>
-                            </a:schemeClr>
-                          </a:solidFill>
-                        </a:ln>
-                      </wps:spPr>
-                      <wps:style>
-                        <a:lnRef idx="2">
-                          <a:schemeClr val="accent4">
-                            <a:shade val="50000"/>
-                          </a:schemeClr>
-                        </a:lnRef>
-                        <a:fillRef idx="1">
-                          <a:schemeClr val="accent4"/>
-                        </a:fillRef>
-                        <a:effectRef idx="0">
-                          <a:schemeClr val="accent4"/>
-                        </a:effectRef>
-                        <a:fontRef idx="minor">
-                          <a:schemeClr val="lt1"/>
-                        </a:fontRef>
-                      </wps:style>
-                      <wps:bodyPr rot="0" spcFirstLastPara="0" vertOverflow="overflow" horzOverflow="overflow" vert="horz" wrap="square" lIns="91440" tIns="45720" rIns="91440" bIns="45720" numCol="1" spcCol="0" rtlCol="0" fromWordArt="0" anchor="ctr" anchorCtr="0" forceAA="0" compatLnSpc="1">
-                        <a:prstTxWarp prst="textNoShape">
-                          <a:avLst/>
-                        </a:prstTxWarp>
-                        <a:noAutofit/>
-                      </wps:bodyPr>
-                    </wps:wsp>
-                  </a:graphicData>
-                </a:graphic>
-              </wp:anchor>
-            </w:drawing>
-          </mc:Choice>
-          <mc:Fallback xmlns:cx1="http://schemas.microsoft.com/office/drawing/2015/9/8/chartex">
-            <w:pict>
-              <v:rect w14:anchorId="160C7AE6" id="Rectangle 17" o:spid="_x0000_s1026" style="position:absolute;margin-left:172.9pt;margin-top:18.75pt;width:234pt;height:59.25pt;z-index:251667456;visibility:visible;mso-wrap-style:square;mso-wrap-distance-left:9pt;mso-wrap-distance-top:0;mso-wrap-distance-right:9pt;mso-wrap-distance-bottom:0;mso-position-horizontal:absolute;mso-position-horizontal-relative:text;mso-position-vertical:absolute;mso-position-vertical-relative:text;v-text-anchor:middle" o:gfxdata="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" filled="f" strokecolor="#161616 [334]" strokeweight="2.25pt"/>
-            </w:pict>
-          </mc:Fallback>
-        </mc:AlternateContent>
-      </w:r>
-      <w:r>
-        <w:rPr>
-          <w:noProof/>
-          <w:lang w:eastAsia="de-DE"/>
-        </w:rPr>
         <w:drawing>
-          <wp:inline distT="0" distB="0" distL="0" distR="0" wp14:anchorId="3DCB98B0" wp14:editId="1D5DC745">
+          <wp:inline distT="0" distB="0" distL="0" distR="0" wp14:anchorId="6DAD8553" wp14:editId="34E0B751">
             <wp:extent cx="1463040" cy="909132"/>
             <wp:effectExtent l="0" t="0" r="3810" b="5715"/>
             <wp:docPr id="3" name="Picture 3"/>
@@ -1194,6 +1064,38 @@
     </w:p>
     <w:p>
       <w:r>
+        <w:t>Die Balkenfarbe und die Kasten Farbe für die Fahrtrichtung passen sich an die Fahrtrichtung an: Vorwärts (grün), Rückwärts (gelb).</w:t>
+      </w:r>
+    </w:p>
+    <w:p>
+      <w:pPr>
+        <w:rPr>
+          <w:noProof/>
+          <w:lang w:eastAsia="de-DE"/>
+        </w:rPr>
+      </w:pPr>
+      <w:r>
+        <w:t>Durch Berührung lässt sich die Tageskilometerzähler-Anzeige auf die digitale Geschwindigkeits-Anzeige ändern.</w:t>
+      </w:r>
+      <w:r>
+        <w:rPr>
+          <w:noProof/>
+          <w:lang w:eastAsia="de-DE"/>
+        </w:rPr>
+        <w:t xml:space="preserve"> </w:t>
+      </w:r>
+    </w:p>
+    <w:p>
+      <w:pPr>
+        <w:pStyle w:val="berschrift4"/>
+      </w:pPr>
+      <w:r>
+        <w:lastRenderedPageBreak/>
+        <w:t>Vorwärts</w:t>
+      </w:r>
+    </w:p>
+    <w:p>
+      <w:r>
         <w:rPr>
           <w:noProof/>
           <w:lang w:eastAsia="de-DE"/>
@@ -1204,10 +1106,10 @@
               <wp:anchor distT="0" distB="0" distL="114300" distR="114300" simplePos="0" relativeHeight="251666432" behindDoc="0" locked="0" layoutInCell="1" allowOverlap="1" wp14:anchorId="2A308DAE" wp14:editId="23B8156B">
                 <wp:simplePos x="0" y="0"/>
                 <wp:positionH relativeFrom="column">
-                  <wp:posOffset>2214880</wp:posOffset>
+                  <wp:posOffset>237490</wp:posOffset>
                 </wp:positionH>
                 <wp:positionV relativeFrom="paragraph">
-                  <wp:posOffset>247015</wp:posOffset>
+                  <wp:posOffset>1293495</wp:posOffset>
                 </wp:positionV>
                 <wp:extent cx="790575" cy="704850"/>
                 <wp:effectExtent l="0" t="0" r="0" b="0"/>
@@ -1311,7 +1213,7 @@
                 <v:stroke joinstyle="miter"/>
                 <v:path gradientshapeok="t" o:connecttype="rect"/>
               </v:shapetype>
-              <v:shape id="Text Box 11" o:spid="_x0000_s1026" type="#_x0000_t202" style="position:absolute;margin-left:174.4pt;margin-top:19.45pt;width:62.25pt;height:55.5pt;z-index:251666432;visibility:visible;mso-wrap-style:none;mso-wrap-distance-left:9pt;mso-wrap-distance-top:0;mso-wrap-distance-right:9pt;mso-wrap-distance-bottom:0;mso-position-horizontal:absolute;mso-position-horizontal-relative:text;mso-position-vertical:absolute;mso-position-vertical-relative:text;v-text-anchor:top" o:gfxdata="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" filled="f" stroked="f">
+              <v:shape id="Text Box 11" o:spid="_x0000_s1026" type="#_x0000_t202" style="position:absolute;margin-left:18.7pt;margin-top:101.85pt;width:62.25pt;height:55.5pt;z-index:251666432;visibility:visible;mso-wrap-style:none;mso-wrap-distance-left:9pt;mso-wrap-distance-top:0;mso-wrap-distance-right:9pt;mso-wrap-distance-bottom:0;mso-position-horizontal:absolute;mso-position-horizontal-relative:text;mso-position-vertical:absolute;mso-position-vertical-relative:text;v-text-anchor:top" o:gfxdata="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" filled="f" stroked="f">
                 <v:textbox style="mso-fit-shape-to-text:t">
                   <w:txbxContent>
                     <w:p>
@@ -1387,13 +1289,170 @@
         <mc:AlternateContent>
           <mc:Choice Requires="wps">
             <w:drawing>
+              <wp:anchor distT="0" distB="0" distL="114300" distR="114300" simplePos="0" relativeHeight="251661312" behindDoc="0" locked="0" layoutInCell="1" allowOverlap="1">
+                <wp:simplePos x="0" y="0"/>
+                <wp:positionH relativeFrom="column">
+                  <wp:posOffset>85090</wp:posOffset>
+                </wp:positionH>
+                <wp:positionV relativeFrom="paragraph">
+                  <wp:posOffset>1293495</wp:posOffset>
+                </wp:positionV>
+                <wp:extent cx="790575" cy="704850"/>
+                <wp:effectExtent l="0" t="0" r="28575" b="19050"/>
+                <wp:wrapNone/>
+                <wp:docPr id="8" name="Rounded Rectangle 8"/>
+                <wp:cNvGraphicFramePr/>
+                <a:graphic xmlns:a="http://schemas.openxmlformats.org/drawingml/2006/main">
+                  <a:graphicData uri="http://schemas.microsoft.com/office/word/2010/wordprocessingShape">
+                    <wps:wsp>
+                      <wps:cNvSpPr/>
+                      <wps:spPr>
+                        <a:xfrm>
+                          <a:off x="0" y="0"/>
+                          <a:ext cx="790575" cy="704850"/>
+                        </a:xfrm>
+                        <a:prstGeom prst="roundRect">
+                          <a:avLst/>
+                        </a:prstGeom>
+                      </wps:spPr>
+                      <wps:style>
+                        <a:lnRef idx="2">
+                          <a:schemeClr val="accent6">
+                            <a:shade val="50000"/>
+                          </a:schemeClr>
+                        </a:lnRef>
+                        <a:fillRef idx="1">
+                          <a:schemeClr val="accent6"/>
+                        </a:fillRef>
+                        <a:effectRef idx="0">
+                          <a:schemeClr val="accent6"/>
+                        </a:effectRef>
+                        <a:fontRef idx="minor">
+                          <a:schemeClr val="lt1"/>
+                        </a:fontRef>
+                      </wps:style>
+                      <wps:bodyPr rot="0" spcFirstLastPara="0" vertOverflow="overflow" horzOverflow="overflow" vert="horz" wrap="square" lIns="91440" tIns="45720" rIns="91440" bIns="45720" numCol="1" spcCol="0" rtlCol="0" fromWordArt="0" anchor="ctr" anchorCtr="0" forceAA="0" compatLnSpc="1">
+                        <a:prstTxWarp prst="textNoShape">
+                          <a:avLst/>
+                        </a:prstTxWarp>
+                        <a:noAutofit/>
+                      </wps:bodyPr>
+                    </wps:wsp>
+                  </a:graphicData>
+                </a:graphic>
+                <wp14:sizeRelV relativeFrom="margin">
+                  <wp14:pctHeight>0</wp14:pctHeight>
+                </wp14:sizeRelV>
+              </wp:anchor>
+            </w:drawing>
+          </mc:Choice>
+          <mc:Fallback>
+            <w:pict>
+              <v:roundrect w14:anchorId="39F3F2B2" id="Rounded Rectangle 8" o:spid="_x0000_s1026" style="position:absolute;margin-left:6.7pt;margin-top:101.85pt;width:62.25pt;height:55.5pt;z-index:251661312;visibility:visible;mso-wrap-style:square;mso-height-percent:0;mso-wrap-distance-left:9pt;mso-wrap-distance-top:0;mso-wrap-distance-right:9pt;mso-wrap-distance-bottom:0;mso-position-horizontal:absolute;mso-position-horizontal-relative:text;mso-position-vertical:absolute;mso-position-vertical-relative:text;mso-height-percent:0;mso-height-relative:margin;v-text-anchor:middle" arcsize="10923f" o:gfxdata="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" fillcolor="#70ad47 [3209]" strokecolor="#375623 [1609]" strokeweight="1pt">
+                <v:stroke joinstyle="miter"/>
+              </v:roundrect>
+            </w:pict>
+          </mc:Fallback>
+        </mc:AlternateContent>
+      </w:r>
+      <w:r>
+        <w:rPr>
+          <w:noProof/>
+          <w:lang w:eastAsia="de-DE"/>
+        </w:rPr>
+        <mc:AlternateContent>
+          <mc:Choice Requires="wps">
+            <w:drawing>
+              <wp:anchor distT="0" distB="0" distL="114300" distR="114300" simplePos="0" relativeHeight="251662336" behindDoc="0" locked="0" layoutInCell="1" allowOverlap="1">
+                <wp:simplePos x="0" y="0"/>
+                <wp:positionH relativeFrom="column">
+                  <wp:posOffset>923290</wp:posOffset>
+                </wp:positionH>
+                <wp:positionV relativeFrom="paragraph">
+                  <wp:posOffset>1283970</wp:posOffset>
+                </wp:positionV>
+                <wp:extent cx="2428875" cy="742950"/>
+                <wp:effectExtent l="0" t="0" r="9525" b="0"/>
+                <wp:wrapNone/>
+                <wp:docPr id="9" name="Rounded Rectangle 9"/>
+                <wp:cNvGraphicFramePr/>
+                <a:graphic xmlns:a="http://schemas.openxmlformats.org/drawingml/2006/main">
+                  <a:graphicData uri="http://schemas.microsoft.com/office/word/2010/wordprocessingShape">
+                    <wps:wsp>
+                      <wps:cNvSpPr/>
+                      <wps:spPr>
+                        <a:xfrm>
+                          <a:off x="0" y="0"/>
+                          <a:ext cx="2428875" cy="742950"/>
+                        </a:xfrm>
+                        <a:prstGeom prst="roundRect">
+                          <a:avLst/>
+                        </a:prstGeom>
+                        <a:solidFill>
+                          <a:schemeClr val="tx2">
+                            <a:lumMod val="60000"/>
+                            <a:lumOff val="40000"/>
+                          </a:schemeClr>
+                        </a:solidFill>
+                        <a:ln>
+                          <a:noFill/>
+                        </a:ln>
+                      </wps:spPr>
+                      <wps:style>
+                        <a:lnRef idx="2">
+                          <a:schemeClr val="accent6">
+                            <a:shade val="50000"/>
+                          </a:schemeClr>
+                        </a:lnRef>
+                        <a:fillRef idx="1">
+                          <a:schemeClr val="accent6"/>
+                        </a:fillRef>
+                        <a:effectRef idx="0">
+                          <a:schemeClr val="accent6"/>
+                        </a:effectRef>
+                        <a:fontRef idx="minor">
+                          <a:schemeClr val="lt1"/>
+                        </a:fontRef>
+                      </wps:style>
+                      <wps:bodyPr rot="0" spcFirstLastPara="0" vertOverflow="overflow" horzOverflow="overflow" vert="horz" wrap="square" lIns="91440" tIns="45720" rIns="91440" bIns="45720" numCol="1" spcCol="0" rtlCol="0" fromWordArt="0" anchor="ctr" anchorCtr="0" forceAA="0" compatLnSpc="1">
+                        <a:prstTxWarp prst="textNoShape">
+                          <a:avLst/>
+                        </a:prstTxWarp>
+                        <a:noAutofit/>
+                      </wps:bodyPr>
+                    </wps:wsp>
+                  </a:graphicData>
+                </a:graphic>
+                <wp14:sizeRelV relativeFrom="margin">
+                  <wp14:pctHeight>0</wp14:pctHeight>
+                </wp14:sizeRelV>
+              </wp:anchor>
+            </w:drawing>
+          </mc:Choice>
+          <mc:Fallback>
+            <w:pict>
+              <v:roundrect w14:anchorId="76D9E1F3" id="Rounded Rectangle 9" o:spid="_x0000_s1026" style="position:absolute;margin-left:72.7pt;margin-top:101.1pt;width:191.25pt;height:58.5pt;z-index:251662336;visibility:visible;mso-wrap-style:square;mso-height-percent:0;mso-wrap-distance-left:9pt;mso-wrap-distance-top:0;mso-wrap-distance-right:9pt;mso-wrap-distance-bottom:0;mso-position-horizontal:absolute;mso-position-horizontal-relative:text;mso-position-vertical:absolute;mso-position-vertical-relative:text;mso-height-percent:0;mso-height-relative:margin;v-text-anchor:middle" arcsize="10923f" o:gfxdata="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" fillcolor="#8496b0 [1951]" stroked="f" strokeweight="1pt">
+                <v:stroke joinstyle="miter"/>
+              </v:roundrect>
+            </w:pict>
+          </mc:Fallback>
+        </mc:AlternateContent>
+      </w:r>
+      <w:r>
+        <w:rPr>
+          <w:noProof/>
+          <w:lang w:eastAsia="de-DE"/>
+        </w:rPr>
+        <mc:AlternateContent>
+          <mc:Choice Requires="wps">
+            <w:drawing>
               <wp:anchor distT="0" distB="0" distL="114300" distR="114300" simplePos="0" relativeHeight="251664384" behindDoc="0" locked="0" layoutInCell="1" allowOverlap="1" wp14:anchorId="073929D6" wp14:editId="3706AD4A">
                 <wp:simplePos x="0" y="0"/>
                 <wp:positionH relativeFrom="margin">
-                  <wp:posOffset>3141345</wp:posOffset>
+                  <wp:posOffset>1163955</wp:posOffset>
                 </wp:positionH>
                 <wp:positionV relativeFrom="paragraph">
-                  <wp:posOffset>266065</wp:posOffset>
+                  <wp:posOffset>1312545</wp:posOffset>
                 </wp:positionV>
                 <wp:extent cx="790575" cy="704850"/>
                 <wp:effectExtent l="0" t="0" r="0" b="0"/>
@@ -1493,7 +1552,7 @@
           </mc:Choice>
           <mc:Fallback>
             <w:pict>
-              <v:shape w14:anchorId="073929D6" id="Text Box 10" o:spid="_x0000_s1027" type="#_x0000_t202" style="position:absolute;margin-left:247.35pt;margin-top:20.95pt;width:62.25pt;height:55.5pt;z-index:251664384;visibility:visible;mso-wrap-style:none;mso-wrap-distance-left:9pt;mso-wrap-distance-top:0;mso-wrap-distance-right:9pt;mso-wrap-distance-bottom:0;mso-position-horizontal:absolute;mso-position-horizontal-relative:margin;mso-position-vertical:absolute;mso-position-vertical-relative:text;v-text-anchor:top" o:gfxdata="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" filled="f" stroked="f">
+              <v:shape w14:anchorId="073929D6" id="Text Box 10" o:spid="_x0000_s1027" type="#_x0000_t202" style="position:absolute;margin-left:91.65pt;margin-top:103.35pt;width:62.25pt;height:55.5pt;z-index:251664384;visibility:visible;mso-wrap-style:none;mso-wrap-distance-left:9pt;mso-wrap-distance-top:0;mso-wrap-distance-right:9pt;mso-wrap-distance-bottom:0;mso-position-horizontal:absolute;mso-position-horizontal-relative:margin;mso-position-vertical:absolute;mso-position-vertical-relative:text;v-text-anchor:top" o:gfxdata="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" filled="f" stroked="f">
                 <v:textbox style="mso-fit-shape-to-text:t">
                   <w:txbxContent>
                     <w:p>
@@ -1570,18 +1629,18 @@
         <mc:AlternateContent>
           <mc:Choice Requires="wps">
             <w:drawing>
-              <wp:anchor distT="0" distB="0" distL="114300" distR="114300" simplePos="0" relativeHeight="251662336" behindDoc="0" locked="0" layoutInCell="1" allowOverlap="1">
+              <wp:anchor distT="0" distB="0" distL="114300" distR="114300" simplePos="0" relativeHeight="251667456" behindDoc="0" locked="0" layoutInCell="1" allowOverlap="1">
                 <wp:simplePos x="0" y="0"/>
                 <wp:positionH relativeFrom="column">
-                  <wp:posOffset>2900680</wp:posOffset>
+                  <wp:posOffset>218440</wp:posOffset>
                 </wp:positionH>
                 <wp:positionV relativeFrom="paragraph">
-                  <wp:posOffset>237490</wp:posOffset>
+                  <wp:posOffset>255270</wp:posOffset>
                 </wp:positionV>
-                <wp:extent cx="2428875" cy="742950"/>
-                <wp:effectExtent l="0" t="0" r="9525" b="0"/>
+                <wp:extent cx="2971800" cy="752475"/>
+                <wp:effectExtent l="19050" t="19050" r="19050" b="28575"/>
                 <wp:wrapNone/>
-                <wp:docPr id="9" name="Rounded Rectangle 9"/>
+                <wp:docPr id="17" name="Rectangle 17"/>
                 <wp:cNvGraphicFramePr/>
                 <a:graphic xmlns:a="http://schemas.openxmlformats.org/drawingml/2006/main">
                   <a:graphicData uri="http://schemas.microsoft.com/office/word/2010/wordprocessingShape">
@@ -1590,32 +1649,31 @@
                       <wps:spPr>
                         <a:xfrm>
                           <a:off x="0" y="0"/>
-                          <a:ext cx="2428875" cy="742950"/>
+                          <a:ext cx="2971800" cy="752475"/>
                         </a:xfrm>
-                        <a:prstGeom prst="roundRect">
+                        <a:prstGeom prst="rect">
                           <a:avLst/>
                         </a:prstGeom>
-                        <a:solidFill>
-                          <a:schemeClr val="tx2">
-                            <a:lumMod val="60000"/>
-                            <a:lumOff val="40000"/>
-                          </a:schemeClr>
-                        </a:solidFill>
-                        <a:ln>
-                          <a:noFill/>
+                        <a:noFill/>
+                        <a:ln w="28575">
+                          <a:solidFill>
+                            <a:schemeClr val="bg2">
+                              <a:lumMod val="10000"/>
+                            </a:schemeClr>
+                          </a:solidFill>
                         </a:ln>
                       </wps:spPr>
                       <wps:style>
                         <a:lnRef idx="2">
-                          <a:schemeClr val="accent6">
+                          <a:schemeClr val="accent4">
                             <a:shade val="50000"/>
                           </a:schemeClr>
                         </a:lnRef>
                         <a:fillRef idx="1">
-                          <a:schemeClr val="accent6"/>
+                          <a:schemeClr val="accent4"/>
                         </a:fillRef>
                         <a:effectRef idx="0">
-                          <a:schemeClr val="accent6"/>
+                          <a:schemeClr val="accent4"/>
                         </a:effectRef>
                         <a:fontRef idx="minor">
                           <a:schemeClr val="lt1"/>
@@ -1630,17 +1688,12 @@
                     </wps:wsp>
                   </a:graphicData>
                 </a:graphic>
-                <wp14:sizeRelV relativeFrom="margin">
-                  <wp14:pctHeight>0</wp14:pctHeight>
-                </wp14:sizeRelV>
               </wp:anchor>
             </w:drawing>
           </mc:Choice>
-          <mc:Fallback xmlns:cx1="http://schemas.microsoft.com/office/drawing/2015/9/8/chartex">
+          <mc:Fallback>
             <w:pict>
-              <v:roundrect w14:anchorId="11F67F9E" id="Rounded Rectangle 9" o:spid="_x0000_s1026" style="position:absolute;margin-left:228.4pt;margin-top:18.7pt;width:191.25pt;height:58.5pt;z-index:251662336;visibility:visible;mso-wrap-style:square;mso-height-percent:0;mso-wrap-distance-left:9pt;mso-wrap-distance-top:0;mso-wrap-distance-right:9pt;mso-wrap-distance-bottom:0;mso-position-horizontal:absolute;mso-position-horizontal-relative:text;mso-position-vertical:absolute;mso-position-vertical-relative:text;mso-height-percent:0;mso-height-relative:margin;v-text-anchor:middle" arcsize="10923f" o:gfxdata="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" fillcolor="#8496b0 [1951]" stroked="f" strokeweight="1pt">
-                <v:stroke joinstyle="miter"/>
-              </v:roundrect>
+              <v:rect w14:anchorId="15F09096" id="Rectangle 17" o:spid="_x0000_s1026" style="position:absolute;margin-left:17.2pt;margin-top:20.1pt;width:234pt;height:59.25pt;z-index:251667456;visibility:visible;mso-wrap-style:square;mso-wrap-distance-left:9pt;mso-wrap-distance-top:0;mso-wrap-distance-right:9pt;mso-wrap-distance-bottom:0;mso-position-horizontal:absolute;mso-position-horizontal-relative:text;mso-position-vertical:absolute;mso-position-vertical-relative:text;v-text-anchor:middle" o:gfxdata="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" filled="f" strokecolor="#161616 [334]" strokeweight="2.25pt"/>
             </w:pict>
           </mc:Fallback>
         </mc:AlternateContent>
@@ -1653,18 +1706,18 @@
         <mc:AlternateContent>
           <mc:Choice Requires="wps">
             <w:drawing>
-              <wp:anchor distT="0" distB="0" distL="114300" distR="114300" simplePos="0" relativeHeight="251661312" behindDoc="0" locked="0" layoutInCell="1" allowOverlap="1">
+              <wp:anchor distT="0" distB="0" distL="114300" distR="114300" simplePos="0" relativeHeight="251660288" behindDoc="0" locked="0" layoutInCell="1" allowOverlap="1">
                 <wp:simplePos x="0" y="0"/>
                 <wp:positionH relativeFrom="column">
-                  <wp:posOffset>2062480</wp:posOffset>
+                  <wp:posOffset>46990</wp:posOffset>
                 </wp:positionH>
                 <wp:positionV relativeFrom="paragraph">
-                  <wp:posOffset>247015</wp:posOffset>
+                  <wp:posOffset>64770</wp:posOffset>
                 </wp:positionV>
-                <wp:extent cx="790575" cy="704850"/>
-                <wp:effectExtent l="0" t="0" r="28575" b="19050"/>
+                <wp:extent cx="3333750" cy="1181100"/>
+                <wp:effectExtent l="0" t="0" r="19050" b="19050"/>
                 <wp:wrapNone/>
-                <wp:docPr id="8" name="Rounded Rectangle 8"/>
+                <wp:docPr id="7" name="Rounded Rectangle 7"/>
                 <wp:cNvGraphicFramePr/>
                 <a:graphic xmlns:a="http://schemas.openxmlformats.org/drawingml/2006/main">
                   <a:graphicData uri="http://schemas.microsoft.com/office/word/2010/wordprocessingShape">
@@ -1673,23 +1726,29 @@
                       <wps:spPr>
                         <a:xfrm>
                           <a:off x="0" y="0"/>
-                          <a:ext cx="790575" cy="704850"/>
+                          <a:ext cx="3333750" cy="1181100"/>
                         </a:xfrm>
                         <a:prstGeom prst="roundRect">
                           <a:avLst/>
                         </a:prstGeom>
+                        <a:solidFill>
+                          <a:schemeClr val="tx2">
+                            <a:lumMod val="60000"/>
+                            <a:lumOff val="40000"/>
+                          </a:schemeClr>
+                        </a:solidFill>
                       </wps:spPr>
                       <wps:style>
                         <a:lnRef idx="2">
-                          <a:schemeClr val="accent6">
+                          <a:schemeClr val="accent1">
                             <a:shade val="50000"/>
                           </a:schemeClr>
                         </a:lnRef>
                         <a:fillRef idx="1">
-                          <a:schemeClr val="accent6"/>
+                          <a:schemeClr val="accent1"/>
                         </a:fillRef>
                         <a:effectRef idx="0">
-                          <a:schemeClr val="accent6"/>
+                          <a:schemeClr val="accent1"/>
                         </a:effectRef>
                         <a:fontRef idx="minor">
                           <a:schemeClr val="lt1"/>
@@ -1704,45 +1763,24 @@
                     </wps:wsp>
                   </a:graphicData>
                 </a:graphic>
+                <wp14:sizeRelH relativeFrom="margin">
+                  <wp14:pctWidth>0</wp14:pctWidth>
+                </wp14:sizeRelH>
                 <wp14:sizeRelV relativeFrom="margin">
                   <wp14:pctHeight>0</wp14:pctHeight>
                 </wp14:sizeRelV>
               </wp:anchor>
             </w:drawing>
           </mc:Choice>
-          <mc:Fallback xmlns:cx1="http://schemas.microsoft.com/office/drawing/2015/9/8/chartex">
+          <mc:Fallback>
             <w:pict>
-              <v:roundrect w14:anchorId="2C3D3DA9" id="Rounded Rectangle 8" o:spid="_x0000_s1026" style="position:absolute;margin-left:162.4pt;margin-top:19.45pt;width:62.25pt;height:55.5pt;z-index:251661312;visibility:visible;mso-wrap-style:square;mso-height-percent:0;mso-wrap-distance-left:9pt;mso-wrap-distance-top:0;mso-wrap-distance-right:9pt;mso-wrap-distance-bottom:0;mso-position-horizontal:absolute;mso-position-horizontal-relative:text;mso-position-vertical:absolute;mso-position-vertical-relative:text;mso-height-percent:0;mso-height-relative:margin;v-text-anchor:middle" arcsize="10923f" o:gfxdata="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" fillcolor="#70ad47 [3209]" strokecolor="#375623 [1609]" strokeweight="1pt">
+              <v:roundrect w14:anchorId="0E06C772" id="Rounded Rectangle 7" o:spid="_x0000_s1026" style="position:absolute;margin-left:3.7pt;margin-top:5.1pt;width:262.5pt;height:93pt;z-index:251660288;visibility:visible;mso-wrap-style:square;mso-width-percent:0;mso-height-percent:0;mso-wrap-distance-left:9pt;mso-wrap-distance-top:0;mso-wrap-distance-right:9pt;mso-wrap-distance-bottom:0;mso-position-horizontal:absolute;mso-position-horizontal-relative:text;mso-position-vertical:absolute;mso-position-vertical-relative:text;mso-width-percent:0;mso-height-percent:0;mso-width-relative:margin;mso-height-relative:margin;v-text-anchor:middle" arcsize="10923f" o:gfxdata="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" fillcolor="#8496b0 [1951]" strokecolor="#1f4d78 [1604]" strokeweight="1pt">
                 <v:stroke joinstyle="miter"/>
               </v:roundrect>
             </w:pict>
           </mc:Fallback>
         </mc:AlternateContent>
       </w:r>
-    </w:p>
-    <w:p/>
-    <w:p/>
-    <w:p/>
-    <w:p>
-      <w:r>
-        <w:t>Die Balkenfarbe und die Kasten farbe für die Fahrtrichtung</w:t>
-      </w:r>
-      <w:r>
-        <w:t xml:space="preserve"> pass</w:t>
-      </w:r>
-      <w:r>
-        <w:t>en</w:t>
-      </w:r>
-      <w:r>
-        <w:t xml:space="preserve"> sich an die Fahrtrichtung an: Vorwärts (grün), Rückwärts (gelb), </w:t>
-      </w:r>
-    </w:p>
-    <w:p>
-      <w:r>
-        <w:t>Durch Berührung lässt sich die Tageskilometerzähler-Anzeige auf die digitale Geschwindigkeits-Anzeige ändern.</w:t>
-      </w:r>
-    </w:p>
-    <w:p>
       <w:r>
         <w:rPr>
           <w:noProof/>
@@ -1751,18 +1789,91 @@
         <mc:AlternateContent>
           <mc:Choice Requires="wps">
             <w:drawing>
-              <wp:anchor distT="0" distB="0" distL="114300" distR="114300" simplePos="0" relativeHeight="251674624" behindDoc="0" locked="0" layoutInCell="1" allowOverlap="1" wp14:anchorId="101393A2" wp14:editId="5A136E10">
+              <wp:anchor distT="0" distB="0" distL="114300" distR="114300" simplePos="0" relativeHeight="251668480" behindDoc="0" locked="0" layoutInCell="1" allowOverlap="1">
                 <wp:simplePos x="0" y="0"/>
                 <wp:positionH relativeFrom="column">
-                  <wp:posOffset>1981200</wp:posOffset>
+                  <wp:posOffset>237350</wp:posOffset>
                 </wp:positionH>
                 <wp:positionV relativeFrom="paragraph">
-                  <wp:posOffset>275590</wp:posOffset>
+                  <wp:posOffset>274243</wp:posOffset>
                 </wp:positionV>
+                <wp:extent cx="2371725" cy="714375"/>
+                <wp:effectExtent l="0" t="0" r="9525" b="9525"/>
+                <wp:wrapNone/>
+                <wp:docPr id="18" name="Rectangle 18"/>
+                <wp:cNvGraphicFramePr/>
+                <a:graphic xmlns:a="http://schemas.openxmlformats.org/drawingml/2006/main">
+                  <a:graphicData uri="http://schemas.microsoft.com/office/word/2010/wordprocessingShape">
+                    <wps:wsp>
+                      <wps:cNvSpPr/>
+                      <wps:spPr>
+                        <a:xfrm>
+                          <a:off x="0" y="0"/>
+                          <a:ext cx="2371725" cy="714375"/>
+                        </a:xfrm>
+                        <a:prstGeom prst="rect">
+                          <a:avLst/>
+                        </a:prstGeom>
+                        <a:solidFill>
+                          <a:schemeClr val="accent6"/>
+                        </a:solidFill>
+                        <a:ln>
+                          <a:noFill/>
+                        </a:ln>
+                      </wps:spPr>
+                      <wps:style>
+                        <a:lnRef idx="2">
+                          <a:schemeClr val="accent2">
+                            <a:shade val="50000"/>
+                          </a:schemeClr>
+                        </a:lnRef>
+                        <a:fillRef idx="1">
+                          <a:schemeClr val="accent2"/>
+                        </a:fillRef>
+                        <a:effectRef idx="0">
+                          <a:schemeClr val="accent2"/>
+                        </a:effectRef>
+                        <a:fontRef idx="minor">
+                          <a:schemeClr val="lt1"/>
+                        </a:fontRef>
+                      </wps:style>
+                      <wps:bodyPr rot="0" spcFirstLastPara="0" vertOverflow="overflow" horzOverflow="overflow" vert="horz" wrap="square" lIns="91440" tIns="45720" rIns="91440" bIns="45720" numCol="1" spcCol="0" rtlCol="0" fromWordArt="0" anchor="ctr" anchorCtr="0" forceAA="0" compatLnSpc="1">
+                        <a:prstTxWarp prst="textNoShape">
+                          <a:avLst/>
+                        </a:prstTxWarp>
+                        <a:noAutofit/>
+                      </wps:bodyPr>
+                    </wps:wsp>
+                  </a:graphicData>
+                </a:graphic>
+                <wp14:sizeRelH relativeFrom="margin">
+                  <wp14:pctWidth>0</wp14:pctWidth>
+                </wp14:sizeRelH>
+                <wp14:sizeRelV relativeFrom="margin">
+                  <wp14:pctHeight>0</wp14:pctHeight>
+                </wp14:sizeRelV>
+              </wp:anchor>
+            </w:drawing>
+          </mc:Choice>
+          <mc:Fallback>
+            <w:pict>
+              <v:rect w14:anchorId="2CE46C8E" id="Rectangle 18" o:spid="_x0000_s1026" style="position:absolute;margin-left:18.7pt;margin-top:21.6pt;width:186.75pt;height:56.25pt;z-index:251668480;visibility:visible;mso-wrap-style:square;mso-width-percent:0;mso-height-percent:0;mso-wrap-distance-left:9pt;mso-wrap-distance-top:0;mso-wrap-distance-right:9pt;mso-wrap-distance-bottom:0;mso-position-horizontal:absolute;mso-position-horizontal-relative:text;mso-position-vertical:absolute;mso-position-vertical-relative:text;mso-width-percent:0;mso-height-percent:0;mso-width-relative:margin;mso-height-relative:margin;v-text-anchor:middle" o:gfxdata="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" fillcolor="#70ad47 [3209]" stroked="f" strokeweight="1pt"/>
+            </w:pict>
+          </mc:Fallback>
+        </mc:AlternateContent>
+      </w:r>
+      <w:r>
+        <w:rPr>
+          <w:noProof/>
+          <w:lang w:eastAsia="de-DE"/>
+        </w:rPr>
+        <mc:AlternateContent>
+          <mc:Choice Requires="wps">
+            <w:drawing>
+              <wp:inline distT="0" distB="0" distL="0" distR="0">
                 <wp:extent cx="3429000" cy="2095500"/>
                 <wp:effectExtent l="0" t="0" r="19050" b="19050"/>
-                <wp:wrapNone/>
-                <wp:docPr id="21" name="Rectangle 21"/>
+                <wp:docPr id="6" name="Rectangle 6"/>
                 <wp:cNvGraphicFramePr/>
                 <a:graphic xmlns:a="http://schemas.openxmlformats.org/drawingml/2006/main">
                   <a:graphicData uri="http://schemas.microsoft.com/office/word/2010/wordprocessingShape">
@@ -1807,101 +1918,25 @@
                     </wps:wsp>
                   </a:graphicData>
                 </a:graphic>
-                <wp14:sizeRelH relativeFrom="margin">
-                  <wp14:pctWidth>0</wp14:pctWidth>
-                </wp14:sizeRelH>
-                <wp14:sizeRelV relativeFrom="margin">
-                  <wp14:pctHeight>0</wp14:pctHeight>
-                </wp14:sizeRelV>
-              </wp:anchor>
+              </wp:inline>
             </w:drawing>
           </mc:Choice>
-          <mc:Fallback xmlns:cx1="http://schemas.microsoft.com/office/drawing/2015/9/8/chartex">
+          <mc:Fallback>
             <w:pict>
-              <v:rect w14:anchorId="6B2DEF1F" id="Rectangle 21" o:spid="_x0000_s1026" style="position:absolute;margin-left:156pt;margin-top:21.7pt;width:270pt;height:165pt;z-index:251674624;visibility:visible;mso-wrap-style:square;mso-width-percent:0;mso-height-percent:0;mso-wrap-distance-left:9pt;mso-wrap-distance-top:0;mso-wrap-distance-right:9pt;mso-wrap-distance-bottom:0;mso-position-horizontal:absolute;mso-position-horizontal-relative:text;mso-position-vertical:absolute;mso-position-vertical-relative:text;mso-width-percent:0;mso-height-percent:0;mso-width-relative:margin;mso-height-relative:margin;v-text-anchor:middle" o:gfxdata="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" fillcolor="#2f5496 [2408]" strokecolor="#525252 [1606]" strokeweight="1pt"/>
+              <v:rect w14:anchorId="0E28B675" id="Rectangle 6" o:spid="_x0000_s1026" style="width:270pt;height:165pt;visibility:visible;mso-wrap-style:square;mso-left-percent:-10001;mso-top-percent:-10001;mso-position-horizontal:absolute;mso-position-horizontal-relative:char;mso-position-vertical:absolute;mso-position-vertical-relative:line;mso-left-percent:-10001;mso-top-percent:-10001;v-text-anchor:middle" o:gfxdata="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" fillcolor="#2f5496 [2408]" strokecolor="#525252 [1606]" strokeweight="1pt">
+                <w10:anchorlock/>
+              </v:rect>
             </w:pict>
           </mc:Fallback>
         </mc:AlternateContent>
       </w:r>
-      <w:r>
-        <w:rPr>
-          <w:noProof/>
-          <w:lang w:eastAsia="de-DE"/>
-        </w:rPr>
-        <mc:AlternateContent>
-          <mc:Choice Requires="wps">
-            <w:drawing>
-              <wp:anchor distT="0" distB="0" distL="114300" distR="114300" simplePos="0" relativeHeight="251670528" behindDoc="0" locked="0" layoutInCell="1" allowOverlap="1" wp14:anchorId="77A68D45" wp14:editId="4B869AC2">
-                <wp:simplePos x="0" y="0"/>
-                <wp:positionH relativeFrom="column">
-                  <wp:posOffset>1986280</wp:posOffset>
-                </wp:positionH>
-                <wp:positionV relativeFrom="paragraph">
-                  <wp:posOffset>276225</wp:posOffset>
-                </wp:positionV>
-                <wp:extent cx="3429000" cy="2095500"/>
-                <wp:effectExtent l="0" t="0" r="19050" b="19050"/>
-                <wp:wrapNone/>
-                <wp:docPr id="19" name="Rectangle 19"/>
-                <wp:cNvGraphicFramePr/>
-                <a:graphic xmlns:a="http://schemas.openxmlformats.org/drawingml/2006/main">
-                  <a:graphicData uri="http://schemas.microsoft.com/office/word/2010/wordprocessingShape">
-                    <wps:wsp>
-                      <wps:cNvSpPr/>
-                      <wps:spPr>
-                        <a:xfrm>
-                          <a:off x="0" y="0"/>
-                          <a:ext cx="3429000" cy="2095500"/>
-                        </a:xfrm>
-                        <a:prstGeom prst="rect">
-                          <a:avLst/>
-                        </a:prstGeom>
-                        <a:solidFill>
-                          <a:schemeClr val="accent5">
-                            <a:lumMod val="75000"/>
-                          </a:schemeClr>
-                        </a:solidFill>
-                      </wps:spPr>
-                      <wps:style>
-                        <a:lnRef idx="2">
-                          <a:schemeClr val="accent3">
-                            <a:shade val="50000"/>
-                          </a:schemeClr>
-                        </a:lnRef>
-                        <a:fillRef idx="1">
-                          <a:schemeClr val="accent3"/>
-                        </a:fillRef>
-                        <a:effectRef idx="0">
-                          <a:schemeClr val="accent3"/>
-                        </a:effectRef>
-                        <a:fontRef idx="minor">
-                          <a:schemeClr val="lt1"/>
-                        </a:fontRef>
-                      </wps:style>
-                      <wps:bodyPr rot="0" spcFirstLastPara="0" vertOverflow="overflow" horzOverflow="overflow" vert="horz" wrap="square" lIns="91440" tIns="45720" rIns="91440" bIns="45720" numCol="1" spcCol="0" rtlCol="0" fromWordArt="0" anchor="ctr" anchorCtr="0" forceAA="0" compatLnSpc="1">
-                        <a:prstTxWarp prst="textNoShape">
-                          <a:avLst/>
-                        </a:prstTxWarp>
-                        <a:noAutofit/>
-                      </wps:bodyPr>
-                    </wps:wsp>
-                  </a:graphicData>
-                </a:graphic>
-                <wp14:sizeRelH relativeFrom="margin">
-                  <wp14:pctWidth>0</wp14:pctWidth>
-                </wp14:sizeRelH>
-                <wp14:sizeRelV relativeFrom="margin">
-                  <wp14:pctHeight>0</wp14:pctHeight>
-                </wp14:sizeRelV>
-              </wp:anchor>
-            </w:drawing>
-          </mc:Choice>
-          <mc:Fallback xmlns:cx1="http://schemas.microsoft.com/office/drawing/2015/9/8/chartex">
-            <w:pict>
-              <v:rect w14:anchorId="3CCF529F" id="Rectangle 19" o:spid="_x0000_s1026" style="position:absolute;margin-left:156.4pt;margin-top:21.75pt;width:270pt;height:165pt;z-index:251670528;visibility:visible;mso-wrap-style:square;mso-width-percent:0;mso-height-percent:0;mso-wrap-distance-left:9pt;mso-wrap-distance-top:0;mso-wrap-distance-right:9pt;mso-wrap-distance-bottom:0;mso-position-horizontal:absolute;mso-position-horizontal-relative:text;mso-position-vertical:absolute;mso-position-vertical-relative:text;mso-width-percent:0;mso-height-percent:0;mso-width-relative:margin;mso-height-relative:margin;v-text-anchor:middle" o:gfxdata="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" fillcolor="#2f5496 [2408]" strokecolor="#525252 [1606]" strokeweight="1pt"/>
-            </w:pict>
-          </mc:Fallback>
-        </mc:AlternateContent>
+    </w:p>
+    <w:p>
+      <w:pPr>
+        <w:pStyle w:val="berschrift4"/>
+      </w:pPr>
+      <w:r>
+        <w:t xml:space="preserve">Rückwärts </w:t>
       </w:r>
     </w:p>
     <w:p>
@@ -1916,10 +1951,10 @@
               <wp:anchor distT="0" distB="0" distL="114300" distR="114300" simplePos="0" relativeHeight="251678720" behindDoc="0" locked="0" layoutInCell="1" allowOverlap="1" wp14:anchorId="148F00D6" wp14:editId="4D1FC96A">
                 <wp:simplePos x="0" y="0"/>
                 <wp:positionH relativeFrom="margin">
-                  <wp:posOffset>2840990</wp:posOffset>
+                  <wp:posOffset>890622</wp:posOffset>
                 </wp:positionH>
                 <wp:positionV relativeFrom="paragraph">
-                  <wp:posOffset>1304290</wp:posOffset>
+                  <wp:posOffset>1271891</wp:posOffset>
                 </wp:positionV>
                 <wp:extent cx="790575" cy="704850"/>
                 <wp:effectExtent l="0" t="0" r="0" b="0"/>
@@ -2039,7 +2074,7 @@
           </mc:Choice>
           <mc:Fallback>
             <w:pict>
-              <v:shape w14:anchorId="148F00D6" id="Text Box 25" o:spid="_x0000_s1028" type="#_x0000_t202" style="position:absolute;margin-left:223.7pt;margin-top:102.7pt;width:62.25pt;height:55.5pt;z-index:251678720;visibility:visible;mso-wrap-style:none;mso-wrap-distance-left:9pt;mso-wrap-distance-top:0;mso-wrap-distance-right:9pt;mso-wrap-distance-bottom:0;mso-position-horizontal:absolute;mso-position-horizontal-relative:margin;mso-position-vertical:absolute;mso-position-vertical-relative:text;v-text-anchor:top" o:gfxdata="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" filled="f" stroked="f">
+              <v:shape w14:anchorId="148F00D6" id="Text Box 25" o:spid="_x0000_s1028" type="#_x0000_t202" style="position:absolute;margin-left:70.15pt;margin-top:100.15pt;width:62.25pt;height:55.5pt;z-index:251678720;visibility:visible;mso-wrap-style:none;mso-wrap-distance-left:9pt;mso-wrap-distance-top:0;mso-wrap-distance-right:9pt;mso-wrap-distance-bottom:0;mso-position-horizontal:absolute;mso-position-horizontal-relative:margin;mso-position-vertical:absolute;mso-position-vertical-relative:text;v-text-anchor:top" o:gfxdata="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" filled="f" stroked="f">
                 <v:textbox style="mso-fit-shape-to-text:t">
                   <w:txbxContent>
                     <w:p>
@@ -2136,169 +2171,13 @@
         <mc:AlternateContent>
           <mc:Choice Requires="wps">
             <w:drawing>
-              <wp:anchor distT="0" distB="0" distL="114300" distR="114300" simplePos="0" relativeHeight="251681792" behindDoc="0" locked="0" layoutInCell="1" allowOverlap="1" wp14:anchorId="6A375152" wp14:editId="67379BB7">
-                <wp:simplePos x="0" y="0"/>
-                <wp:positionH relativeFrom="column">
-                  <wp:posOffset>2209800</wp:posOffset>
-                </wp:positionH>
-                <wp:positionV relativeFrom="paragraph">
-                  <wp:posOffset>274955</wp:posOffset>
-                </wp:positionV>
-                <wp:extent cx="1162050" cy="714375"/>
-                <wp:effectExtent l="0" t="0" r="0" b="9525"/>
-                <wp:wrapNone/>
-                <wp:docPr id="28" name="Rectangle 28"/>
-                <wp:cNvGraphicFramePr/>
-                <a:graphic xmlns:a="http://schemas.openxmlformats.org/drawingml/2006/main">
-                  <a:graphicData uri="http://schemas.microsoft.com/office/word/2010/wordprocessingShape">
-                    <wps:wsp>
-                      <wps:cNvSpPr/>
-                      <wps:spPr>
-                        <a:xfrm>
-                          <a:off x="0" y="0"/>
-                          <a:ext cx="1162050" cy="714375"/>
-                        </a:xfrm>
-                        <a:prstGeom prst="rect">
-                          <a:avLst/>
-                        </a:prstGeom>
-                        <a:solidFill>
-                          <a:schemeClr val="accent4"/>
-                        </a:solidFill>
-                        <a:ln>
-                          <a:noFill/>
-                        </a:ln>
-                      </wps:spPr>
-                      <wps:style>
-                        <a:lnRef idx="0">
-                          <a:scrgbClr r="0" g="0" b="0"/>
-                        </a:lnRef>
-                        <a:fillRef idx="0">
-                          <a:scrgbClr r="0" g="0" b="0"/>
-                        </a:fillRef>
-                        <a:effectRef idx="0">
-                          <a:scrgbClr r="0" g="0" b="0"/>
-                        </a:effectRef>
-                        <a:fontRef idx="minor">
-                          <a:schemeClr val="lt1"/>
-                        </a:fontRef>
-                      </wps:style>
-                      <wps:bodyPr rot="0" spcFirstLastPara="0" vertOverflow="overflow" horzOverflow="overflow" vert="horz" wrap="square" lIns="91440" tIns="45720" rIns="91440" bIns="45720" numCol="1" spcCol="0" rtlCol="0" fromWordArt="0" anchor="ctr" anchorCtr="0" forceAA="0" compatLnSpc="1">
-                        <a:prstTxWarp prst="textNoShape">
-                          <a:avLst/>
-                        </a:prstTxWarp>
-                        <a:noAutofit/>
-                      </wps:bodyPr>
-                    </wps:wsp>
-                  </a:graphicData>
-                </a:graphic>
-                <wp14:sizeRelH relativeFrom="margin">
-                  <wp14:pctWidth>0</wp14:pctWidth>
-                </wp14:sizeRelH>
-                <wp14:sizeRelV relativeFrom="margin">
-                  <wp14:pctHeight>0</wp14:pctHeight>
-                </wp14:sizeRelV>
-              </wp:anchor>
-            </w:drawing>
-          </mc:Choice>
-          <mc:Fallback xmlns:cx1="http://schemas.microsoft.com/office/drawing/2015/9/8/chartex">
-            <w:pict>
-              <v:rect w14:anchorId="7626CFE0" id="Rectangle 28" o:spid="_x0000_s1026" style="position:absolute;margin-left:174pt;margin-top:21.65pt;width:91.5pt;height:56.25pt;z-index:251681792;visibility:visible;mso-wrap-style:square;mso-width-percent:0;mso-height-percent:0;mso-wrap-distance-left:9pt;mso-wrap-distance-top:0;mso-wrap-distance-right:9pt;mso-wrap-distance-bottom:0;mso-position-horizontal:absolute;mso-position-horizontal-relative:text;mso-position-vertical:absolute;mso-position-vertical-relative:text;mso-width-percent:0;mso-height-percent:0;mso-width-relative:margin;mso-height-relative:margin;v-text-anchor:middle" o:gfxdata="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" fillcolor="#ffc000 [3207]" stroked="f"/>
-            </w:pict>
-          </mc:Fallback>
-        </mc:AlternateContent>
-      </w:r>
-      <w:r>
-        <w:rPr>
-          <w:noProof/>
-          <w:lang w:eastAsia="de-DE"/>
-        </w:rPr>
-        <mc:AlternateContent>
-          <mc:Choice Requires="wps">
-            <w:drawing>
-              <wp:anchor distT="0" distB="0" distL="114300" distR="114300" simplePos="0" relativeHeight="251680768" behindDoc="0" locked="0" layoutInCell="1" allowOverlap="1" wp14:anchorId="33094C9C" wp14:editId="06CCD35E">
-                <wp:simplePos x="0" y="0"/>
-                <wp:positionH relativeFrom="column">
-                  <wp:posOffset>2190750</wp:posOffset>
-                </wp:positionH>
-                <wp:positionV relativeFrom="paragraph">
-                  <wp:posOffset>255905</wp:posOffset>
-                </wp:positionV>
-                <wp:extent cx="2971800" cy="752475"/>
-                <wp:effectExtent l="19050" t="19050" r="19050" b="28575"/>
-                <wp:wrapNone/>
-                <wp:docPr id="27" name="Rectangle 27"/>
-                <wp:cNvGraphicFramePr/>
-                <a:graphic xmlns:a="http://schemas.openxmlformats.org/drawingml/2006/main">
-                  <a:graphicData uri="http://schemas.microsoft.com/office/word/2010/wordprocessingShape">
-                    <wps:wsp>
-                      <wps:cNvSpPr/>
-                      <wps:spPr>
-                        <a:xfrm>
-                          <a:off x="0" y="0"/>
-                          <a:ext cx="2971800" cy="752475"/>
-                        </a:xfrm>
-                        <a:prstGeom prst="rect">
-                          <a:avLst/>
-                        </a:prstGeom>
-                        <a:noFill/>
-                        <a:ln w="28575">
-                          <a:solidFill>
-                            <a:schemeClr val="bg2">
-                              <a:lumMod val="10000"/>
-                            </a:schemeClr>
-                          </a:solidFill>
-                        </a:ln>
-                      </wps:spPr>
-                      <wps:style>
-                        <a:lnRef idx="2">
-                          <a:schemeClr val="accent4">
-                            <a:shade val="50000"/>
-                          </a:schemeClr>
-                        </a:lnRef>
-                        <a:fillRef idx="1">
-                          <a:schemeClr val="accent4"/>
-                        </a:fillRef>
-                        <a:effectRef idx="0">
-                          <a:schemeClr val="accent4"/>
-                        </a:effectRef>
-                        <a:fontRef idx="minor">
-                          <a:schemeClr val="lt1"/>
-                        </a:fontRef>
-                      </wps:style>
-                      <wps:bodyPr rot="0" spcFirstLastPara="0" vertOverflow="overflow" horzOverflow="overflow" vert="horz" wrap="square" lIns="91440" tIns="45720" rIns="91440" bIns="45720" numCol="1" spcCol="0" rtlCol="0" fromWordArt="0" anchor="ctr" anchorCtr="0" forceAA="0" compatLnSpc="1">
-                        <a:prstTxWarp prst="textNoShape">
-                          <a:avLst/>
-                        </a:prstTxWarp>
-                        <a:noAutofit/>
-                      </wps:bodyPr>
-                    </wps:wsp>
-                  </a:graphicData>
-                </a:graphic>
-              </wp:anchor>
-            </w:drawing>
-          </mc:Choice>
-          <mc:Fallback xmlns:cx1="http://schemas.microsoft.com/office/drawing/2015/9/8/chartex">
-            <w:pict>
-              <v:rect w14:anchorId="03240BE3" id="Rectangle 27" o:spid="_x0000_s1026" style="position:absolute;margin-left:172.5pt;margin-top:20.15pt;width:234pt;height:59.25pt;z-index:251680768;visibility:visible;mso-wrap-style:square;mso-wrap-distance-left:9pt;mso-wrap-distance-top:0;mso-wrap-distance-right:9pt;mso-wrap-distance-bottom:0;mso-position-horizontal:absolute;mso-position-horizontal-relative:text;mso-position-vertical:absolute;mso-position-vertical-relative:text;v-text-anchor:middle" o:gfxdata="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" filled="f" strokecolor="#161616 [334]" strokeweight="2.25pt"/>
-            </w:pict>
-          </mc:Fallback>
-        </mc:AlternateContent>
-      </w:r>
-      <w:r>
-        <w:rPr>
-          <w:noProof/>
-          <w:lang w:eastAsia="de-DE"/>
-        </w:rPr>
-        <mc:AlternateContent>
-          <mc:Choice Requires="wps">
-            <w:drawing>
               <wp:anchor distT="0" distB="0" distL="114300" distR="114300" simplePos="0" relativeHeight="251679744" behindDoc="0" locked="0" layoutInCell="1" allowOverlap="1" wp14:anchorId="348FE7B9" wp14:editId="0FB9610D">
                 <wp:simplePos x="0" y="0"/>
                 <wp:positionH relativeFrom="column">
-                  <wp:posOffset>2209800</wp:posOffset>
+                  <wp:posOffset>243576</wp:posOffset>
                 </wp:positionH>
                 <wp:positionV relativeFrom="paragraph">
-                  <wp:posOffset>1275715</wp:posOffset>
+                  <wp:posOffset>1256176</wp:posOffset>
                 </wp:positionV>
                 <wp:extent cx="790575" cy="704850"/>
                 <wp:effectExtent l="0" t="0" r="0" b="0"/>
@@ -2380,7 +2259,7 @@
           </mc:Choice>
           <mc:Fallback>
             <w:pict>
-              <v:shape w14:anchorId="348FE7B9" id="Text Box 26" o:spid="_x0000_s1029" type="#_x0000_t202" style="position:absolute;margin-left:174pt;margin-top:100.45pt;width:62.25pt;height:55.5pt;z-index:251679744;visibility:visible;mso-wrap-style:none;mso-wrap-distance-left:9pt;mso-wrap-distance-top:0;mso-wrap-distance-right:9pt;mso-wrap-distance-bottom:0;mso-position-horizontal:absolute;mso-position-horizontal-relative:text;mso-position-vertical:absolute;mso-position-vertical-relative:text;v-text-anchor:top" o:gfxdata="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" filled="f" stroked="f">
+              <v:shape w14:anchorId="348FE7B9" id="Text Box 26" o:spid="_x0000_s1029" type="#_x0000_t202" style="position:absolute;margin-left:19.2pt;margin-top:98.9pt;width:62.25pt;height:55.5pt;z-index:251679744;visibility:visible;mso-wrap-style:none;mso-wrap-distance-left:9pt;mso-wrap-distance-top:0;mso-wrap-distance-right:9pt;mso-wrap-distance-bottom:0;mso-position-horizontal:absolute;mso-position-horizontal-relative:text;mso-position-vertical:absolute;mso-position-vertical-relative:text;v-text-anchor:top" o:gfxdata="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" filled="f" stroked="f">
                 <v:textbox style="mso-fit-shape-to-text:t">
                   <w:txbxContent>
                     <w:p>
@@ -2438,13 +2317,169 @@
         <mc:AlternateContent>
           <mc:Choice Requires="wps">
             <w:drawing>
+              <wp:anchor distT="0" distB="0" distL="114300" distR="114300" simplePos="0" relativeHeight="251681792" behindDoc="0" locked="0" layoutInCell="1" allowOverlap="1" wp14:anchorId="6A375152" wp14:editId="67379BB7">
+                <wp:simplePos x="0" y="0"/>
+                <wp:positionH relativeFrom="column">
+                  <wp:posOffset>243205</wp:posOffset>
+                </wp:positionH>
+                <wp:positionV relativeFrom="paragraph">
+                  <wp:posOffset>273685</wp:posOffset>
+                </wp:positionV>
+                <wp:extent cx="1162050" cy="714375"/>
+                <wp:effectExtent l="0" t="0" r="0" b="9525"/>
+                <wp:wrapNone/>
+                <wp:docPr id="28" name="Rectangle 28"/>
+                <wp:cNvGraphicFramePr/>
+                <a:graphic xmlns:a="http://schemas.openxmlformats.org/drawingml/2006/main">
+                  <a:graphicData uri="http://schemas.microsoft.com/office/word/2010/wordprocessingShape">
+                    <wps:wsp>
+                      <wps:cNvSpPr/>
+                      <wps:spPr>
+                        <a:xfrm>
+                          <a:off x="0" y="0"/>
+                          <a:ext cx="1162050" cy="714375"/>
+                        </a:xfrm>
+                        <a:prstGeom prst="rect">
+                          <a:avLst/>
+                        </a:prstGeom>
+                        <a:solidFill>
+                          <a:schemeClr val="accent4"/>
+                        </a:solidFill>
+                        <a:ln>
+                          <a:noFill/>
+                        </a:ln>
+                      </wps:spPr>
+                      <wps:style>
+                        <a:lnRef idx="0">
+                          <a:scrgbClr r="0" g="0" b="0"/>
+                        </a:lnRef>
+                        <a:fillRef idx="0">
+                          <a:scrgbClr r="0" g="0" b="0"/>
+                        </a:fillRef>
+                        <a:effectRef idx="0">
+                          <a:scrgbClr r="0" g="0" b="0"/>
+                        </a:effectRef>
+                        <a:fontRef idx="minor">
+                          <a:schemeClr val="lt1"/>
+                        </a:fontRef>
+                      </wps:style>
+                      <wps:bodyPr rot="0" spcFirstLastPara="0" vertOverflow="overflow" horzOverflow="overflow" vert="horz" wrap="square" lIns="91440" tIns="45720" rIns="91440" bIns="45720" numCol="1" spcCol="0" rtlCol="0" fromWordArt="0" anchor="ctr" anchorCtr="0" forceAA="0" compatLnSpc="1">
+                        <a:prstTxWarp prst="textNoShape">
+                          <a:avLst/>
+                        </a:prstTxWarp>
+                        <a:noAutofit/>
+                      </wps:bodyPr>
+                    </wps:wsp>
+                  </a:graphicData>
+                </a:graphic>
+                <wp14:sizeRelH relativeFrom="margin">
+                  <wp14:pctWidth>0</wp14:pctWidth>
+                </wp14:sizeRelH>
+                <wp14:sizeRelV relativeFrom="margin">
+                  <wp14:pctHeight>0</wp14:pctHeight>
+                </wp14:sizeRelV>
+              </wp:anchor>
+            </w:drawing>
+          </mc:Choice>
+          <mc:Fallback>
+            <w:pict>
+              <v:rect w14:anchorId="4F24934A" id="Rectangle 28" o:spid="_x0000_s1026" style="position:absolute;margin-left:19.15pt;margin-top:21.55pt;width:91.5pt;height:56.25pt;z-index:251681792;visibility:visible;mso-wrap-style:square;mso-width-percent:0;mso-height-percent:0;mso-wrap-distance-left:9pt;mso-wrap-distance-top:0;mso-wrap-distance-right:9pt;mso-wrap-distance-bottom:0;mso-position-horizontal:absolute;mso-position-horizontal-relative:text;mso-position-vertical:absolute;mso-position-vertical-relative:text;mso-width-percent:0;mso-height-percent:0;mso-width-relative:margin;mso-height-relative:margin;v-text-anchor:middle" o:gfxdata="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" fillcolor="#ffc000 [3207]" stroked="f"/>
+            </w:pict>
+          </mc:Fallback>
+        </mc:AlternateContent>
+      </w:r>
+      <w:r>
+        <w:rPr>
+          <w:noProof/>
+          <w:lang w:eastAsia="de-DE"/>
+        </w:rPr>
+        <mc:AlternateContent>
+          <mc:Choice Requires="wps">
+            <w:drawing>
+              <wp:anchor distT="0" distB="0" distL="114300" distR="114300" simplePos="0" relativeHeight="251680768" behindDoc="0" locked="0" layoutInCell="1" allowOverlap="1" wp14:anchorId="33094C9C" wp14:editId="06CCD35E">
+                <wp:simplePos x="0" y="0"/>
+                <wp:positionH relativeFrom="column">
+                  <wp:posOffset>224155</wp:posOffset>
+                </wp:positionH>
+                <wp:positionV relativeFrom="paragraph">
+                  <wp:posOffset>254635</wp:posOffset>
+                </wp:positionV>
+                <wp:extent cx="2971800" cy="752475"/>
+                <wp:effectExtent l="19050" t="19050" r="19050" b="28575"/>
+                <wp:wrapNone/>
+                <wp:docPr id="27" name="Rectangle 27"/>
+                <wp:cNvGraphicFramePr/>
+                <a:graphic xmlns:a="http://schemas.openxmlformats.org/drawingml/2006/main">
+                  <a:graphicData uri="http://schemas.microsoft.com/office/word/2010/wordprocessingShape">
+                    <wps:wsp>
+                      <wps:cNvSpPr/>
+                      <wps:spPr>
+                        <a:xfrm>
+                          <a:off x="0" y="0"/>
+                          <a:ext cx="2971800" cy="752475"/>
+                        </a:xfrm>
+                        <a:prstGeom prst="rect">
+                          <a:avLst/>
+                        </a:prstGeom>
+                        <a:noFill/>
+                        <a:ln w="28575">
+                          <a:solidFill>
+                            <a:schemeClr val="bg2">
+                              <a:lumMod val="10000"/>
+                            </a:schemeClr>
+                          </a:solidFill>
+                        </a:ln>
+                      </wps:spPr>
+                      <wps:style>
+                        <a:lnRef idx="2">
+                          <a:schemeClr val="accent4">
+                            <a:shade val="50000"/>
+                          </a:schemeClr>
+                        </a:lnRef>
+                        <a:fillRef idx="1">
+                          <a:schemeClr val="accent4"/>
+                        </a:fillRef>
+                        <a:effectRef idx="0">
+                          <a:schemeClr val="accent4"/>
+                        </a:effectRef>
+                        <a:fontRef idx="minor">
+                          <a:schemeClr val="lt1"/>
+                        </a:fontRef>
+                      </wps:style>
+                      <wps:bodyPr rot="0" spcFirstLastPara="0" vertOverflow="overflow" horzOverflow="overflow" vert="horz" wrap="square" lIns="91440" tIns="45720" rIns="91440" bIns="45720" numCol="1" spcCol="0" rtlCol="0" fromWordArt="0" anchor="ctr" anchorCtr="0" forceAA="0" compatLnSpc="1">
+                        <a:prstTxWarp prst="textNoShape">
+                          <a:avLst/>
+                        </a:prstTxWarp>
+                        <a:noAutofit/>
+                      </wps:bodyPr>
+                    </wps:wsp>
+                  </a:graphicData>
+                </a:graphic>
+              </wp:anchor>
+            </w:drawing>
+          </mc:Choice>
+          <mc:Fallback>
+            <w:pict>
+              <v:rect w14:anchorId="59D5B517" id="Rectangle 27" o:spid="_x0000_s1026" style="position:absolute;margin-left:17.65pt;margin-top:20.05pt;width:234pt;height:59.25pt;z-index:251680768;visibility:visible;mso-wrap-style:square;mso-wrap-distance-left:9pt;mso-wrap-distance-top:0;mso-wrap-distance-right:9pt;mso-wrap-distance-bottom:0;mso-position-horizontal:absolute;mso-position-horizontal-relative:text;mso-position-vertical:absolute;mso-position-vertical-relative:text;v-text-anchor:middle" o:gfxdata="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" filled="f" strokecolor="#161616 [334]" strokeweight="2.25pt"/>
+            </w:pict>
+          </mc:Fallback>
+        </mc:AlternateContent>
+      </w:r>
+      <w:r>
+        <w:rPr>
+          <w:noProof/>
+          <w:lang w:eastAsia="de-DE"/>
+        </w:rPr>
+        <mc:AlternateContent>
+          <mc:Choice Requires="wps">
+            <w:drawing>
               <wp:anchor distT="0" distB="0" distL="114300" distR="114300" simplePos="0" relativeHeight="251677696" behindDoc="0" locked="0" layoutInCell="1" allowOverlap="1" wp14:anchorId="1E3E7409" wp14:editId="5CF64340">
                 <wp:simplePos x="0" y="0"/>
                 <wp:positionH relativeFrom="column">
-                  <wp:posOffset>2895600</wp:posOffset>
+                  <wp:posOffset>929005</wp:posOffset>
                 </wp:positionH>
                 <wp:positionV relativeFrom="paragraph">
-                  <wp:posOffset>1266190</wp:posOffset>
+                  <wp:posOffset>1264920</wp:posOffset>
                 </wp:positionV>
                 <wp:extent cx="2428875" cy="742950"/>
                 <wp:effectExtent l="0" t="0" r="9525" b="0"/>
@@ -2504,9 +2539,9 @@
               </wp:anchor>
             </w:drawing>
           </mc:Choice>
-          <mc:Fallback xmlns:cx1="http://schemas.microsoft.com/office/drawing/2015/9/8/chartex">
+          <mc:Fallback>
             <w:pict>
-              <v:roundrect w14:anchorId="64D89501" id="Rounded Rectangle 24" o:spid="_x0000_s1026" style="position:absolute;margin-left:228pt;margin-top:99.7pt;width:191.25pt;height:58.5pt;z-index:251677696;visibility:visible;mso-wrap-style:square;mso-height-percent:0;mso-wrap-distance-left:9pt;mso-wrap-distance-top:0;mso-wrap-distance-right:9pt;mso-wrap-distance-bottom:0;mso-position-horizontal:absolute;mso-position-horizontal-relative:text;mso-position-vertical:absolute;mso-position-vertical-relative:text;mso-height-percent:0;mso-height-relative:margin;v-text-anchor:middle" arcsize="10923f" o:gfxdata="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" fillcolor="#8496b0 [1951]" stroked="f" strokeweight="1pt">
+              <v:roundrect w14:anchorId="719BB849" id="Rounded Rectangle 24" o:spid="_x0000_s1026" style="position:absolute;margin-left:73.15pt;margin-top:99.6pt;width:191.25pt;height:58.5pt;z-index:251677696;visibility:visible;mso-wrap-style:square;mso-height-percent:0;mso-wrap-distance-left:9pt;mso-wrap-distance-top:0;mso-wrap-distance-right:9pt;mso-wrap-distance-bottom:0;mso-position-horizontal:absolute;mso-position-horizontal-relative:text;mso-position-vertical:absolute;mso-position-vertical-relative:text;mso-height-percent:0;mso-height-relative:margin;v-text-anchor:middle" arcsize="10923f" o:gfxdata="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" fillcolor="#8496b0 [1951]" stroked="f" strokeweight="1pt">
                 <v:stroke joinstyle="miter"/>
               </v:roundrect>
             </w:pict>
@@ -2524,10 +2559,10 @@
               <wp:anchor distT="0" distB="0" distL="114300" distR="114300" simplePos="0" relativeHeight="251676672" behindDoc="0" locked="0" layoutInCell="1" allowOverlap="1" wp14:anchorId="0BC72DDE" wp14:editId="733763B4">
                 <wp:simplePos x="0" y="0"/>
                 <wp:positionH relativeFrom="column">
-                  <wp:posOffset>2057400</wp:posOffset>
+                  <wp:posOffset>90805</wp:posOffset>
                 </wp:positionH>
                 <wp:positionV relativeFrom="paragraph">
-                  <wp:posOffset>1275715</wp:posOffset>
+                  <wp:posOffset>1274445</wp:posOffset>
                 </wp:positionV>
                 <wp:extent cx="790575" cy="704850"/>
                 <wp:effectExtent l="0" t="0" r="28575" b="19050"/>
@@ -2578,9 +2613,9 @@
               </wp:anchor>
             </w:drawing>
           </mc:Choice>
-          <mc:Fallback xmlns:cx1="http://schemas.microsoft.com/office/drawing/2015/9/8/chartex">
+          <mc:Fallback>
             <w:pict>
-              <v:roundrect w14:anchorId="21C7A8DF" id="Rounded Rectangle 23" o:spid="_x0000_s1026" style="position:absolute;margin-left:162pt;margin-top:100.45pt;width:62.25pt;height:55.5pt;z-index:251676672;visibility:visible;mso-wrap-style:square;mso-height-percent:0;mso-wrap-distance-left:9pt;mso-wrap-distance-top:0;mso-wrap-distance-right:9pt;mso-wrap-distance-bottom:0;mso-position-horizontal:absolute;mso-position-horizontal-relative:text;mso-position-vertical:absolute;mso-position-vertical-relative:text;mso-height-percent:0;mso-height-relative:margin;v-text-anchor:middle" arcsize="10923f" o:gfxdata="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" fillcolor="#ffc000 [3207]" strokecolor="#7f5f00 [1607]" strokeweight="1pt">
+              <v:roundrect w14:anchorId="066BAA2F" id="Rounded Rectangle 23" o:spid="_x0000_s1026" style="position:absolute;margin-left:7.15pt;margin-top:100.35pt;width:62.25pt;height:55.5pt;z-index:251676672;visibility:visible;mso-wrap-style:square;mso-height-percent:0;mso-wrap-distance-left:9pt;mso-wrap-distance-top:0;mso-wrap-distance-right:9pt;mso-wrap-distance-bottom:0;mso-position-horizontal:absolute;mso-position-horizontal-relative:text;mso-position-vertical:absolute;mso-position-vertical-relative:text;mso-height-percent:0;mso-height-relative:margin;v-text-anchor:middle" arcsize="10923f" o:gfxdata="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" fillcolor="#ffc000 [3207]" strokecolor="#7f5f00 [1607]" strokeweight="1pt">
                 <v:stroke joinstyle="miter"/>
               </v:roundrect>
             </w:pict>
@@ -2598,10 +2633,10 @@
               <wp:anchor distT="0" distB="0" distL="114300" distR="114300" simplePos="0" relativeHeight="251675648" behindDoc="0" locked="0" layoutInCell="1" allowOverlap="1" wp14:anchorId="5A554D3D" wp14:editId="158104B7">
                 <wp:simplePos x="0" y="0"/>
                 <wp:positionH relativeFrom="column">
-                  <wp:posOffset>2019300</wp:posOffset>
+                  <wp:posOffset>52866</wp:posOffset>
                 </wp:positionH>
                 <wp:positionV relativeFrom="paragraph">
-                  <wp:posOffset>46355</wp:posOffset>
+                  <wp:posOffset>45584</wp:posOffset>
                 </wp:positionV>
                 <wp:extent cx="3333750" cy="1181100"/>
                 <wp:effectExtent l="0" t="0" r="19050" b="19050"/>
@@ -2661,9 +2696,9 @@
               </wp:anchor>
             </w:drawing>
           </mc:Choice>
-          <mc:Fallback xmlns:cx1="http://schemas.microsoft.com/office/drawing/2015/9/8/chartex">
+          <mc:Fallback>
             <w:pict>
-              <v:roundrect w14:anchorId="1928A749" id="Rounded Rectangle 22" o:spid="_x0000_s1026" style="position:absolute;margin-left:159pt;margin-top:3.65pt;width:262.5pt;height:93pt;z-index:251675648;visibility:visible;mso-wrap-style:square;mso-width-percent:0;mso-height-percent:0;mso-wrap-distance-left:9pt;mso-wrap-distance-top:0;mso-wrap-distance-right:9pt;mso-wrap-distance-bottom:0;mso-position-horizontal:absolute;mso-position-horizontal-relative:text;mso-position-vertical:absolute;mso-position-vertical-relative:text;mso-width-percent:0;mso-height-percent:0;mso-width-relative:margin;mso-height-relative:margin;v-text-anchor:middle" arcsize="10923f" o:gfxdata="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" fillcolor="#8496b0 [1951]" strokecolor="#1f4d78 [1604]" strokeweight="1pt">
+              <v:roundrect w14:anchorId="59357C28" id="Rounded Rectangle 22" o:spid="_x0000_s1026" style="position:absolute;margin-left:4.15pt;margin-top:3.6pt;width:262.5pt;height:93pt;z-index:251675648;visibility:visible;mso-wrap-style:square;mso-width-percent:0;mso-height-percent:0;mso-wrap-distance-left:9pt;mso-wrap-distance-top:0;mso-wrap-distance-right:9pt;mso-wrap-distance-bottom:0;mso-position-horizontal:absolute;mso-position-horizontal-relative:text;mso-position-vertical:absolute;mso-position-vertical-relative:text;mso-width-percent:0;mso-height-percent:0;mso-width-relative:margin;mso-height-relative:margin;v-text-anchor:middle" arcsize="10923f" o:gfxdata="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" fillcolor="#8496b0 [1951]" strokecolor="#1f4d78 [1604]" strokeweight="1pt">
                 <v:stroke joinstyle="miter"/>
               </v:roundrect>
             </w:pict>
@@ -2678,18 +2713,102 @@
         <mc:AlternateContent>
           <mc:Choice Requires="wps">
             <w:drawing>
-              <wp:anchor distT="0" distB="0" distL="114300" distR="114300" simplePos="0" relativeHeight="251672576" behindDoc="0" locked="0" layoutInCell="1" allowOverlap="1" wp14:anchorId="49A69F74" wp14:editId="18401071">
+              <wp:inline distT="0" distB="0" distL="0" distR="0" wp14:anchorId="2CF1B7D5" wp14:editId="502630A2">
+                <wp:extent cx="3429000" cy="2095500"/>
+                <wp:effectExtent l="0" t="0" r="19050" b="19050"/>
+                <wp:docPr id="21" name="Rectangle 21"/>
+                <wp:cNvGraphicFramePr/>
+                <a:graphic xmlns:a="http://schemas.openxmlformats.org/drawingml/2006/main">
+                  <a:graphicData uri="http://schemas.microsoft.com/office/word/2010/wordprocessingShape">
+                    <wps:wsp>
+                      <wps:cNvSpPr/>
+                      <wps:spPr>
+                        <a:xfrm>
+                          <a:off x="0" y="0"/>
+                          <a:ext cx="3429000" cy="2095500"/>
+                        </a:xfrm>
+                        <a:prstGeom prst="rect">
+                          <a:avLst/>
+                        </a:prstGeom>
+                        <a:solidFill>
+                          <a:schemeClr val="accent5">
+                            <a:lumMod val="75000"/>
+                          </a:schemeClr>
+                        </a:solidFill>
+                      </wps:spPr>
+                      <wps:style>
+                        <a:lnRef idx="2">
+                          <a:schemeClr val="accent3">
+                            <a:shade val="50000"/>
+                          </a:schemeClr>
+                        </a:lnRef>
+                        <a:fillRef idx="1">
+                          <a:schemeClr val="accent3"/>
+                        </a:fillRef>
+                        <a:effectRef idx="0">
+                          <a:schemeClr val="accent3"/>
+                        </a:effectRef>
+                        <a:fontRef idx="minor">
+                          <a:schemeClr val="lt1"/>
+                        </a:fontRef>
+                      </wps:style>
+                      <wps:bodyPr rot="0" spcFirstLastPara="0" vertOverflow="overflow" horzOverflow="overflow" vert="horz" wrap="square" lIns="91440" tIns="45720" rIns="91440" bIns="45720" numCol="1" spcCol="0" rtlCol="0" fromWordArt="0" anchor="ctr" anchorCtr="0" forceAA="0" compatLnSpc="1">
+                        <a:prstTxWarp prst="textNoShape">
+                          <a:avLst/>
+                        </a:prstTxWarp>
+                        <a:noAutofit/>
+                      </wps:bodyPr>
+                    </wps:wsp>
+                  </a:graphicData>
+                </a:graphic>
+              </wp:inline>
+            </w:drawing>
+          </mc:Choice>
+          <mc:Fallback>
+            <w:pict>
+              <v:rect w14:anchorId="5531FF4A" id="Rectangle 21" o:spid="_x0000_s1026" style="width:270pt;height:165pt;visibility:visible;mso-wrap-style:square;mso-left-percent:-10001;mso-top-percent:-10001;mso-position-horizontal:absolute;mso-position-horizontal-relative:char;mso-position-vertical:absolute;mso-position-vertical-relative:line;mso-left-percent:-10001;mso-top-percent:-10001;v-text-anchor:middle" o:gfxdata="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" fillcolor="#2f5496 [2408]" strokecolor="#525252 [1606]" strokeweight="1pt">
+                <w10:anchorlock/>
+              </v:rect>
+            </w:pict>
+          </mc:Fallback>
+        </mc:AlternateContent>
+      </w:r>
+    </w:p>
+    <w:p>
+      <w:pPr>
+        <w:pStyle w:val="berschrift4"/>
+      </w:pPr>
+      <w:r>
+        <w:t xml:space="preserve">Start </w:t>
+      </w:r>
+      <w:r>
+        <w:t>U</w:t>
+      </w:r>
+      <w:r>
+        <w:t>p</w:t>
+      </w:r>
+    </w:p>
+    <w:p>
+      <w:r>
+        <w:rPr>
+          <w:noProof/>
+          <w:lang w:eastAsia="de-DE"/>
+        </w:rPr>
+        <mc:AlternateContent>
+          <mc:Choice Requires="wps">
+            <w:drawing>
+              <wp:anchor distT="0" distB="0" distL="114300" distR="114300" simplePos="0" relativeHeight="251684864" behindDoc="0" locked="0" layoutInCell="1" allowOverlap="1" wp14:anchorId="0BC3790E" wp14:editId="6507C8D4">
                 <wp:simplePos x="0" y="0"/>
                 <wp:positionH relativeFrom="column">
-                  <wp:posOffset>2033905</wp:posOffset>
+                  <wp:posOffset>79375</wp:posOffset>
                 </wp:positionH>
                 <wp:positionV relativeFrom="paragraph">
-                  <wp:posOffset>59690</wp:posOffset>
+                  <wp:posOffset>52705</wp:posOffset>
                 </wp:positionV>
                 <wp:extent cx="3333750" cy="1181100"/>
                 <wp:effectExtent l="0" t="0" r="19050" b="19050"/>
                 <wp:wrapNone/>
-                <wp:docPr id="20" name="Rounded Rectangle 20"/>
+                <wp:docPr id="30" name="Rounded Rectangle 22"/>
                 <wp:cNvGraphicFramePr/>
                 <a:graphic xmlns:a="http://schemas.openxmlformats.org/drawingml/2006/main">
                   <a:graphicData uri="http://schemas.microsoft.com/office/word/2010/wordprocessingShape">
@@ -2744,9 +2863,9 @@
               </wp:anchor>
             </w:drawing>
           </mc:Choice>
-          <mc:Fallback xmlns:cx1="http://schemas.microsoft.com/office/drawing/2015/9/8/chartex">
+          <mc:Fallback>
             <w:pict>
-              <v:roundrect w14:anchorId="6BF607BE" id="Rounded Rectangle 20" o:spid="_x0000_s1026" style="position:absolute;margin-left:160.15pt;margin-top:4.7pt;width:262.5pt;height:93pt;z-index:251672576;visibility:visible;mso-wrap-style:square;mso-width-percent:0;mso-height-percent:0;mso-wrap-distance-left:9pt;mso-wrap-distance-top:0;mso-wrap-distance-right:9pt;mso-wrap-distance-bottom:0;mso-position-horizontal:absolute;mso-position-horizontal-relative:text;mso-position-vertical:absolute;mso-position-vertical-relative:text;mso-width-percent:0;mso-height-percent:0;mso-width-relative:margin;mso-height-relative:margin;v-text-anchor:middle" arcsize="10923f" o:gfxdata="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" fillcolor="#8496b0 [1951]" strokecolor="#1f4d78 [1604]" strokeweight="1pt">
+              <v:roundrect w14:anchorId="632B7002" id="Rounded Rectangle 22" o:spid="_x0000_s1026" style="position:absolute;margin-left:6.25pt;margin-top:4.15pt;width:262.5pt;height:93pt;z-index:251684864;visibility:visible;mso-wrap-style:square;mso-width-percent:0;mso-height-percent:0;mso-wrap-distance-left:9pt;mso-wrap-distance-top:0;mso-wrap-distance-right:9pt;mso-wrap-distance-bottom:0;mso-position-horizontal:absolute;mso-position-horizontal-relative:text;mso-position-vertical:absolute;mso-position-vertical-relative:text;mso-width-percent:0;mso-height-percent:0;mso-width-relative:margin;mso-height-relative:margin;v-text-anchor:middle" arcsize="10923f" o:gfxdata="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" fillcolor="#8496b0 [1951]" strokecolor="#1f4d78 [1604]" strokeweight="1pt">
                 <v:stroke joinstyle="miter"/>
               </v:roundrect>
             </w:pict>
@@ -2754,12 +2873,330 @@
         </mc:AlternateContent>
       </w:r>
       <w:r>
+        <w:rPr>
+          <w:noProof/>
+          <w:lang w:eastAsia="de-DE"/>
+        </w:rPr>
+        <mc:AlternateContent>
+          <mc:Choice Requires="wps">
+            <w:drawing>
+              <wp:anchor distT="0" distB="0" distL="114300" distR="114300" simplePos="0" relativeHeight="251685888" behindDoc="0" locked="0" layoutInCell="1" allowOverlap="1" wp14:anchorId="39385DA9" wp14:editId="426DDCFC">
+                <wp:simplePos x="0" y="0"/>
+                <wp:positionH relativeFrom="column">
+                  <wp:posOffset>117475</wp:posOffset>
+                </wp:positionH>
+                <wp:positionV relativeFrom="paragraph">
+                  <wp:posOffset>1282065</wp:posOffset>
+                </wp:positionV>
+                <wp:extent cx="790575" cy="704850"/>
+                <wp:effectExtent l="0" t="0" r="9525" b="0"/>
+                <wp:wrapNone/>
+                <wp:docPr id="29" name="Rounded Rectangle 23"/>
+                <wp:cNvGraphicFramePr/>
+                <a:graphic xmlns:a="http://schemas.openxmlformats.org/drawingml/2006/main">
+                  <a:graphicData uri="http://schemas.microsoft.com/office/word/2010/wordprocessingShape">
+                    <wps:wsp>
+                      <wps:cNvSpPr/>
+                      <wps:spPr>
+                        <a:xfrm>
+                          <a:off x="0" y="0"/>
+                          <a:ext cx="790575" cy="704850"/>
+                        </a:xfrm>
+                        <a:prstGeom prst="roundRect">
+                          <a:avLst/>
+                        </a:prstGeom>
+                        <a:solidFill>
+                          <a:schemeClr val="tx2">
+                            <a:lumMod val="60000"/>
+                            <a:lumOff val="40000"/>
+                          </a:schemeClr>
+                        </a:solidFill>
+                        <a:ln>
+                          <a:noFill/>
+                        </a:ln>
+                      </wps:spPr>
+                      <wps:style>
+                        <a:lnRef idx="2">
+                          <a:schemeClr val="accent5">
+                            <a:shade val="50000"/>
+                          </a:schemeClr>
+                        </a:lnRef>
+                        <a:fillRef idx="1">
+                          <a:schemeClr val="accent5"/>
+                        </a:fillRef>
+                        <a:effectRef idx="0">
+                          <a:schemeClr val="accent5"/>
+                        </a:effectRef>
+                        <a:fontRef idx="minor">
+                          <a:schemeClr val="lt1"/>
+                        </a:fontRef>
+                      </wps:style>
+                      <wps:bodyPr rot="0" spcFirstLastPara="0" vertOverflow="overflow" horzOverflow="overflow" vert="horz" wrap="square" lIns="91440" tIns="45720" rIns="91440" bIns="45720" numCol="1" spcCol="0" rtlCol="0" fromWordArt="0" anchor="ctr" anchorCtr="0" forceAA="0" compatLnSpc="1">
+                        <a:prstTxWarp prst="textNoShape">
+                          <a:avLst/>
+                        </a:prstTxWarp>
+                        <a:noAutofit/>
+                      </wps:bodyPr>
+                    </wps:wsp>
+                  </a:graphicData>
+                </a:graphic>
+                <wp14:sizeRelV relativeFrom="margin">
+                  <wp14:pctHeight>0</wp14:pctHeight>
+                </wp14:sizeRelV>
+              </wp:anchor>
+            </w:drawing>
+          </mc:Choice>
+          <mc:Fallback>
+            <w:pict>
+              <v:roundrect w14:anchorId="386E6B85" id="Rounded Rectangle 23" o:spid="_x0000_s1026" style="position:absolute;margin-left:9.25pt;margin-top:100.95pt;width:62.25pt;height:55.5pt;z-index:251685888;visibility:visible;mso-wrap-style:square;mso-height-percent:0;mso-wrap-distance-left:9pt;mso-wrap-distance-top:0;mso-wrap-distance-right:9pt;mso-wrap-distance-bottom:0;mso-position-horizontal:absolute;mso-position-horizontal-relative:text;mso-position-vertical:absolute;mso-position-vertical-relative:text;mso-height-percent:0;mso-height-relative:margin;v-text-anchor:middle" arcsize="10923f" o:gfxdata="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" fillcolor="#8496b0 [1951]" stroked="f" strokeweight="1pt">
+                <v:stroke joinstyle="miter"/>
+              </v:roundrect>
+            </w:pict>
+          </mc:Fallback>
+        </mc:AlternateContent>
+      </w:r>
+      <w:r>
+        <w:rPr>
+          <w:noProof/>
+          <w:lang w:eastAsia="de-DE"/>
+        </w:rPr>
+        <mc:AlternateContent>
+          <mc:Choice Requires="wps">
+            <w:drawing>
+              <wp:anchor distT="0" distB="0" distL="114300" distR="114300" simplePos="0" relativeHeight="251686912" behindDoc="0" locked="0" layoutInCell="1" allowOverlap="1" wp14:anchorId="1B4A68F2" wp14:editId="10A8DD24">
+                <wp:simplePos x="0" y="0"/>
+                <wp:positionH relativeFrom="column">
+                  <wp:posOffset>955675</wp:posOffset>
+                </wp:positionH>
+                <wp:positionV relativeFrom="paragraph">
+                  <wp:posOffset>1272540</wp:posOffset>
+                </wp:positionV>
+                <wp:extent cx="2428875" cy="742950"/>
+                <wp:effectExtent l="0" t="0" r="9525" b="0"/>
+                <wp:wrapNone/>
+                <wp:docPr id="16" name="Rounded Rectangle 24"/>
+                <wp:cNvGraphicFramePr/>
+                <a:graphic xmlns:a="http://schemas.openxmlformats.org/drawingml/2006/main">
+                  <a:graphicData uri="http://schemas.microsoft.com/office/word/2010/wordprocessingShape">
+                    <wps:wsp>
+                      <wps:cNvSpPr/>
+                      <wps:spPr>
+                        <a:xfrm>
+                          <a:off x="0" y="0"/>
+                          <a:ext cx="2428875" cy="742950"/>
+                        </a:xfrm>
+                        <a:prstGeom prst="roundRect">
+                          <a:avLst/>
+                        </a:prstGeom>
+                        <a:solidFill>
+                          <a:schemeClr val="tx2">
+                            <a:lumMod val="60000"/>
+                            <a:lumOff val="40000"/>
+                          </a:schemeClr>
+                        </a:solidFill>
+                        <a:ln>
+                          <a:noFill/>
+                        </a:ln>
+                      </wps:spPr>
+                      <wps:style>
+                        <a:lnRef idx="2">
+                          <a:schemeClr val="accent6">
+                            <a:shade val="50000"/>
+                          </a:schemeClr>
+                        </a:lnRef>
+                        <a:fillRef idx="1">
+                          <a:schemeClr val="accent6"/>
+                        </a:fillRef>
+                        <a:effectRef idx="0">
+                          <a:schemeClr val="accent6"/>
+                        </a:effectRef>
+                        <a:fontRef idx="minor">
+                          <a:schemeClr val="lt1"/>
+                        </a:fontRef>
+                      </wps:style>
+                      <wps:bodyPr rot="0" spcFirstLastPara="0" vertOverflow="overflow" horzOverflow="overflow" vert="horz" wrap="square" lIns="91440" tIns="45720" rIns="91440" bIns="45720" numCol="1" spcCol="0" rtlCol="0" fromWordArt="0" anchor="ctr" anchorCtr="0" forceAA="0" compatLnSpc="1">
+                        <a:prstTxWarp prst="textNoShape">
+                          <a:avLst/>
+                        </a:prstTxWarp>
+                        <a:noAutofit/>
+                      </wps:bodyPr>
+                    </wps:wsp>
+                  </a:graphicData>
+                </a:graphic>
+                <wp14:sizeRelV relativeFrom="margin">
+                  <wp14:pctHeight>0</wp14:pctHeight>
+                </wp14:sizeRelV>
+              </wp:anchor>
+            </w:drawing>
+          </mc:Choice>
+          <mc:Fallback>
+            <w:pict>
+              <v:roundrect w14:anchorId="6DD37E89" id="Rounded Rectangle 24" o:spid="_x0000_s1026" style="position:absolute;margin-left:75.25pt;margin-top:100.2pt;width:191.25pt;height:58.5pt;z-index:251686912;visibility:visible;mso-wrap-style:square;mso-height-percent:0;mso-wrap-distance-left:9pt;mso-wrap-distance-top:0;mso-wrap-distance-right:9pt;mso-wrap-distance-bottom:0;mso-position-horizontal:absolute;mso-position-horizontal-relative:text;mso-position-vertical:absolute;mso-position-vertical-relative:text;mso-height-percent:0;mso-height-relative:margin;v-text-anchor:middle" arcsize="10923f" o:gfxdata="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" fillcolor="#8496b0 [1951]" stroked="f" strokeweight="1pt">
+                <v:stroke joinstyle="miter"/>
+              </v:roundrect>
+            </w:pict>
+          </mc:Fallback>
+        </mc:AlternateContent>
+      </w:r>
+      <w:r>
+        <w:rPr>
+          <w:noProof/>
+          <w:lang w:eastAsia="de-DE"/>
+        </w:rPr>
+        <mc:AlternateContent>
+          <mc:Choice Requires="wps">
+            <w:drawing>
+              <wp:anchor distT="0" distB="0" distL="114300" distR="114300" simplePos="0" relativeHeight="251689984" behindDoc="0" locked="0" layoutInCell="1" allowOverlap="1" wp14:anchorId="7D1F7839" wp14:editId="3B541007">
+                <wp:simplePos x="0" y="0"/>
+                <wp:positionH relativeFrom="column">
+                  <wp:posOffset>250910</wp:posOffset>
+                </wp:positionH>
+                <wp:positionV relativeFrom="paragraph">
+                  <wp:posOffset>262758</wp:posOffset>
+                </wp:positionV>
+                <wp:extent cx="2971800" cy="752475"/>
+                <wp:effectExtent l="19050" t="19050" r="19050" b="28575"/>
+                <wp:wrapNone/>
+                <wp:docPr id="14" name="Rectangle 27"/>
+                <wp:cNvGraphicFramePr/>
+                <a:graphic xmlns:a="http://schemas.openxmlformats.org/drawingml/2006/main">
+                  <a:graphicData uri="http://schemas.microsoft.com/office/word/2010/wordprocessingShape">
+                    <wps:wsp>
+                      <wps:cNvSpPr/>
+                      <wps:spPr>
+                        <a:xfrm>
+                          <a:off x="0" y="0"/>
+                          <a:ext cx="2971800" cy="752475"/>
+                        </a:xfrm>
+                        <a:prstGeom prst="rect">
+                          <a:avLst/>
+                        </a:prstGeom>
+                        <a:noFill/>
+                        <a:ln w="28575">
+                          <a:solidFill>
+                            <a:schemeClr val="bg2">
+                              <a:lumMod val="10000"/>
+                            </a:schemeClr>
+                          </a:solidFill>
+                        </a:ln>
+                      </wps:spPr>
+                      <wps:style>
+                        <a:lnRef idx="2">
+                          <a:schemeClr val="accent4">
+                            <a:shade val="50000"/>
+                          </a:schemeClr>
+                        </a:lnRef>
+                        <a:fillRef idx="1">
+                          <a:schemeClr val="accent4"/>
+                        </a:fillRef>
+                        <a:effectRef idx="0">
+                          <a:schemeClr val="accent4"/>
+                        </a:effectRef>
+                        <a:fontRef idx="minor">
+                          <a:schemeClr val="lt1"/>
+                        </a:fontRef>
+                      </wps:style>
+                      <wps:bodyPr rot="0" spcFirstLastPara="0" vertOverflow="overflow" horzOverflow="overflow" vert="horz" wrap="square" lIns="91440" tIns="45720" rIns="91440" bIns="45720" numCol="1" spcCol="0" rtlCol="0" fromWordArt="0" anchor="ctr" anchorCtr="0" forceAA="0" compatLnSpc="1">
+                        <a:prstTxWarp prst="textNoShape">
+                          <a:avLst/>
+                        </a:prstTxWarp>
+                        <a:noAutofit/>
+                      </wps:bodyPr>
+                    </wps:wsp>
+                  </a:graphicData>
+                </a:graphic>
+              </wp:anchor>
+            </w:drawing>
+          </mc:Choice>
+          <mc:Fallback>
+            <w:pict>
+              <v:rect w14:anchorId="201AD1F7" id="Rectangle 27" o:spid="_x0000_s1026" style="position:absolute;margin-left:19.75pt;margin-top:20.7pt;width:234pt;height:59.25pt;z-index:251689984;visibility:visible;mso-wrap-style:square;mso-wrap-distance-left:9pt;mso-wrap-distance-top:0;mso-wrap-distance-right:9pt;mso-wrap-distance-bottom:0;mso-position-horizontal:absolute;mso-position-horizontal-relative:text;mso-position-vertical:absolute;mso-position-vertical-relative:text;v-text-anchor:middle" o:gfxdata="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" filled="f" strokecolor="#161616 [334]" strokeweight="2.25pt"/>
+            </w:pict>
+          </mc:Fallback>
+        </mc:AlternateContent>
+      </w:r>
+      <w:r>
+        <w:t xml:space="preserve"> </w:t>
+      </w:r>
+      <w:r>
+        <w:rPr>
+          <w:noProof/>
+          <w:lang w:eastAsia="de-DE"/>
+        </w:rPr>
+        <mc:AlternateContent>
+          <mc:Choice Requires="wps">
+            <w:drawing>
+              <wp:inline distT="0" distB="0" distL="0" distR="0" wp14:anchorId="37819FCC">
+                <wp:extent cx="3429000" cy="2095500"/>
+                <wp:effectExtent l="0" t="0" r="19050" b="19050"/>
+                <wp:docPr id="32" name="Rectangle 21"/>
+                <wp:cNvGraphicFramePr/>
+                <a:graphic xmlns:a="http://schemas.openxmlformats.org/drawingml/2006/main">
+                  <a:graphicData uri="http://schemas.microsoft.com/office/word/2010/wordprocessingShape">
+                    <wps:wsp>
+                      <wps:cNvSpPr/>
+                      <wps:spPr>
+                        <a:xfrm>
+                          <a:off x="0" y="0"/>
+                          <a:ext cx="3429000" cy="2095500"/>
+                        </a:xfrm>
+                        <a:prstGeom prst="rect">
+                          <a:avLst/>
+                        </a:prstGeom>
+                        <a:solidFill>
+                          <a:schemeClr val="accent5">
+                            <a:lumMod val="75000"/>
+                          </a:schemeClr>
+                        </a:solidFill>
+                      </wps:spPr>
+                      <wps:style>
+                        <a:lnRef idx="2">
+                          <a:schemeClr val="accent3">
+                            <a:shade val="50000"/>
+                          </a:schemeClr>
+                        </a:lnRef>
+                        <a:fillRef idx="1">
+                          <a:schemeClr val="accent3"/>
+                        </a:fillRef>
+                        <a:effectRef idx="0">
+                          <a:schemeClr val="accent3"/>
+                        </a:effectRef>
+                        <a:fontRef idx="minor">
+                          <a:schemeClr val="lt1"/>
+                        </a:fontRef>
+                      </wps:style>
+                      <wps:bodyPr rot="0" spcFirstLastPara="0" vertOverflow="overflow" horzOverflow="overflow" vert="horz" wrap="square" lIns="91440" tIns="45720" rIns="91440" bIns="45720" numCol="1" spcCol="0" rtlCol="0" fromWordArt="0" anchor="ctr" anchorCtr="0" forceAA="0" compatLnSpc="1">
+                        <a:prstTxWarp prst="textNoShape">
+                          <a:avLst/>
+                        </a:prstTxWarp>
+                        <a:noAutofit/>
+                      </wps:bodyPr>
+                    </wps:wsp>
+                  </a:graphicData>
+                </a:graphic>
+              </wp:inline>
+            </w:drawing>
+          </mc:Choice>
+          <mc:Fallback>
+            <w:pict>
+              <v:rect w14:anchorId="104A0B4E" id="Rectangle 21" o:spid="_x0000_s1026" style="width:270pt;height:165pt;visibility:visible;mso-wrap-style:square;mso-left-percent:-10001;mso-top-percent:-10001;mso-position-horizontal:absolute;mso-position-horizontal-relative:char;mso-position-vertical:absolute;mso-position-vertical-relative:line;mso-left-percent:-10001;mso-top-percent:-10001;v-text-anchor:middle" o:gfxdata="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" fillcolor="#2f5496 [2408]" strokecolor="#525252 [1606]" strokeweight="1pt">
+                <w10:anchorlock/>
+              </v:rect>
+            </w:pict>
+          </mc:Fallback>
+        </mc:AlternateContent>
+      </w:r>
+      <w:bookmarkStart w:id="0" w:name="_GoBack"/>
+      <w:bookmarkEnd w:id="0"/>
+    </w:p>
+    <w:p>
+      <w:r>
         <w:br w:type="page"/>
       </w:r>
     </w:p>
     <w:p>
       <w:pPr>
-        <w:pStyle w:val="Heading3"/>
+        <w:pStyle w:val="berschrift3"/>
       </w:pPr>
       <w:r>
         <w:lastRenderedPageBreak/>
@@ -2771,7 +3208,13 @@
     </w:p>
     <w:p>
       <w:r>
-        <w:t>Es wäre sinnvoll für Arbeiten außerhalb des Labores, allerdings könnte sich das Display in dem Labor anders verhalten.</w:t>
+        <w:t xml:space="preserve">Es wäre sinnvoll für Arbeiten außerhalb des </w:t>
+      </w:r>
+      <w:r>
+        <w:t>Labors</w:t>
+      </w:r>
+      <w:r>
+        <w:t>, allerdings könnte sich das Display in dem Labor anders verhalten.</w:t>
       </w:r>
     </w:p>
     <w:p>
@@ -2782,10 +3225,18 @@
     <w:p/>
     <w:p>
       <w:pPr>
-        <w:pStyle w:val="Heading3"/>
-      </w:pPr>
-      <w:r>
-        <w:t>2.2.4 Wird ein Interrupt-Handler benötigt?</w:t>
+        <w:pStyle w:val="berschrift3"/>
+      </w:pPr>
+      <w:r>
+        <w:t xml:space="preserve">2.2.4 </w:t>
+      </w:r>
+      <w:proofErr w:type="gramStart"/>
+      <w:r>
+        <w:t>Wird</w:t>
+      </w:r>
+      <w:proofErr w:type="gramEnd"/>
+      <w:r>
+        <w:t xml:space="preserve"> ein Interrupt-Handler benötigt?</w:t>
       </w:r>
     </w:p>
     <w:p>
@@ -2804,31 +3255,28 @@
           <w:sz w:val="20"/>
           <w:szCs w:val="20"/>
         </w:rPr>
-        <w:t>Die Analyse der Wheel-Sensor Signale S1 und S2 müssen im Zweiten Termin mithilfe eine von Interrupts und Timern analysiert werden</w:t>
-      </w:r>
-    </w:p>
-    <w:p>
-      <w:pPr>
+        <w:t xml:space="preserve">Die Analyse der Wheel-Sensor Signale S1 und S2 müssen im Zweiten Termin mithilfe von Interrupts und </w:t>
+      </w:r>
+      <w:proofErr w:type="spellStart"/>
+      <w:r>
         <w:rPr>
           <w:rFonts w:ascii="BookAntiqua" w:hAnsi="BookAntiqua" w:cs="BookAntiqua"/>
           <w:color w:val="231F20"/>
           <w:sz w:val="20"/>
           <w:szCs w:val="20"/>
         </w:rPr>
-      </w:pPr>
-      <w:r>
-        <w:t>-&gt; genaue Ermittlung von Zeitabständen, aber wenn wir zB nicht Interrupt nehmen würden sondern polling, würden wir zu viel Zeit zwischen dem eigentlichen Ereigniss und der Abarbeitung verlieren.</w:t>
-      </w:r>
-    </w:p>
-    <w:p>
-      <w:pPr>
+        <w:t>Timern</w:t>
+      </w:r>
+      <w:proofErr w:type="spellEnd"/>
+      <w:r>
         <w:rPr>
           <w:rFonts w:ascii="BookAntiqua" w:hAnsi="BookAntiqua" w:cs="BookAntiqua"/>
           <w:color w:val="231F20"/>
           <w:sz w:val="20"/>
           <w:szCs w:val="20"/>
         </w:rPr>
-      </w:pPr>
+        <w:t xml:space="preserve"> analysiert werden</w:t>
+      </w:r>
       <w:r>
         <w:rPr>
           <w:rFonts w:ascii="BookAntiqua" w:hAnsi="BookAntiqua" w:cs="BookAntiqua"/>
@@ -2836,22 +3284,103 @@
           <w:sz w:val="20"/>
           <w:szCs w:val="20"/>
         </w:rPr>
-        <w:t>- usw.</w:t>
-      </w:r>
-    </w:p>
-    <w:p>
-      <w:pPr>
+        <w:t>.</w:t>
+      </w:r>
+      <w:r>
         <w:rPr>
           <w:rFonts w:ascii="BookAntiqua" w:hAnsi="BookAntiqua" w:cs="BookAntiqua"/>
           <w:color w:val="231F20"/>
           <w:sz w:val="20"/>
           <w:szCs w:val="20"/>
         </w:rPr>
-      </w:pPr>
-    </w:p>
-    <w:p>
-      <w:pPr>
-        <w:pStyle w:val="Heading3"/>
+        <w:t xml:space="preserve"> </w:t>
+      </w:r>
+      <w:r>
+        <w:rPr>
+          <w:rFonts w:ascii="BookAntiqua" w:hAnsi="BookAntiqua" w:cs="BookAntiqua"/>
+          <w:color w:val="231F20"/>
+          <w:sz w:val="20"/>
+          <w:szCs w:val="20"/>
+        </w:rPr>
+        <w:t>Interrupts sind sinnvoll, da die Signale der Drehzahlsensoren zeitlich stark variieren. Die Polling variante führt dazu, dass Signale möglicherweise nicht erkannt werden. Da aktiv auf die Signale gewartet werden muss, kann man keine anderen Prozesse ausführen.</w:t>
+      </w:r>
+    </w:p>
+    <w:p>
+      <w:pPr>
+        <w:rPr>
+          <w:rFonts w:ascii="BookAntiqua" w:hAnsi="BookAntiqua" w:cs="BookAntiqua"/>
+          <w:color w:val="231F20"/>
+          <w:sz w:val="20"/>
+          <w:szCs w:val="20"/>
+        </w:rPr>
+      </w:pPr>
+      <w:r>
+        <w:rPr>
+          <w:rFonts w:ascii="BookAntiqua" w:hAnsi="BookAntiqua" w:cs="BookAntiqua"/>
+          <w:color w:val="231F20"/>
+          <w:sz w:val="20"/>
+          <w:szCs w:val="20"/>
+        </w:rPr>
+        <w:t xml:space="preserve">Die Interrupts werden von den Sensoren über die Pins direkt getriggert. </w:t>
+      </w:r>
+      <w:r>
+        <w:rPr>
+          <w:rFonts w:ascii="BookAntiqua" w:hAnsi="BookAntiqua" w:cs="BookAntiqua"/>
+          <w:color w:val="231F20"/>
+          <w:sz w:val="20"/>
+          <w:szCs w:val="20"/>
+        </w:rPr>
+        <w:t xml:space="preserve">Die </w:t>
+      </w:r>
+      <w:r>
+        <w:rPr>
+          <w:rFonts w:ascii="BookAntiqua" w:hAnsi="BookAntiqua" w:cs="BookAntiqua"/>
+          <w:color w:val="231F20"/>
+          <w:sz w:val="20"/>
+          <w:szCs w:val="20"/>
+        </w:rPr>
+        <w:t>Interrupt</w:t>
+      </w:r>
+      <w:r>
+        <w:rPr>
+          <w:rFonts w:ascii="BookAntiqua" w:hAnsi="BookAntiqua" w:cs="BookAntiqua"/>
+          <w:color w:val="231F20"/>
+          <w:sz w:val="20"/>
+          <w:szCs w:val="20"/>
+        </w:rPr>
+        <w:t xml:space="preserve"> Handler zählen</w:t>
+      </w:r>
+      <w:r>
+        <w:rPr>
+          <w:rFonts w:ascii="BookAntiqua" w:hAnsi="BookAntiqua" w:cs="BookAntiqua"/>
+          <w:color w:val="231F20"/>
+          <w:sz w:val="20"/>
+          <w:szCs w:val="20"/>
+        </w:rPr>
+        <w:t xml:space="preserve"> die Umdrehungsanzahl</w:t>
+      </w:r>
+      <w:r>
+        <w:rPr>
+          <w:rFonts w:ascii="BookAntiqua" w:hAnsi="BookAntiqua" w:cs="BookAntiqua"/>
+          <w:color w:val="231F20"/>
+          <w:sz w:val="20"/>
+          <w:szCs w:val="20"/>
+        </w:rPr>
+        <w:t>.</w:t>
+      </w:r>
+      <w:r>
+        <w:rPr>
+          <w:rFonts w:ascii="BookAntiqua" w:hAnsi="BookAntiqua" w:cs="BookAntiqua"/>
+          <w:color w:val="231F20"/>
+          <w:sz w:val="20"/>
+          <w:szCs w:val="20"/>
+        </w:rPr>
+        <w:t xml:space="preserve"> </w:t>
+      </w:r>
+    </w:p>
+    <w:p>
+      <w:pPr>
+        <w:pStyle w:val="berschrift3"/>
       </w:pPr>
       <w:r>
         <w:t>2.2.5 Aufgaben Display</w:t>
@@ -2859,19 +3388,37 @@
     </w:p>
     <w:p>
       <w:pPr>
-        <w:pStyle w:val="ListParagraph"/>
+        <w:pStyle w:val="Listenabsatz"/>
         <w:numPr>
           <w:ilvl w:val="0"/>
           <w:numId w:val="1"/>
         </w:numPr>
       </w:pPr>
       <w:r>
-        <w:t>Bibliotheken für Buchstaben, Zahlen</w:t>
-      </w:r>
-    </w:p>
-    <w:p>
-      <w:pPr>
-        <w:pStyle w:val="ListParagraph"/>
+        <w:t xml:space="preserve">Bibliothek für </w:t>
+      </w:r>
+      <w:r>
+        <w:t>„</w:t>
+      </w:r>
+      <w:r>
+        <w:t>Buchstaben</w:t>
+      </w:r>
+      <w:r>
+        <w:t xml:space="preserve"> und</w:t>
+      </w:r>
+      <w:r>
+        <w:t xml:space="preserve"> Zahlen</w:t>
+      </w:r>
+      <w:r>
+        <w:t xml:space="preserve"> zeichnen</w:t>
+      </w:r>
+      <w:r>
+        <w:t>“</w:t>
+      </w:r>
+    </w:p>
+    <w:p>
+      <w:pPr>
+        <w:pStyle w:val="Listenabsatz"/>
         <w:numPr>
           <w:ilvl w:val="0"/>
           <w:numId w:val="1"/>
@@ -2883,19 +3430,25 @@
     </w:p>
     <w:p>
       <w:pPr>
-        <w:pStyle w:val="ListParagraph"/>
+        <w:pStyle w:val="Listenabsatz"/>
         <w:numPr>
           <w:ilvl w:val="0"/>
           <w:numId w:val="1"/>
         </w:numPr>
       </w:pPr>
       <w:r>
-        <w:t>Farbanpassung durch Touch</w:t>
-      </w:r>
-    </w:p>
-    <w:p>
-      <w:pPr>
-        <w:pStyle w:val="ListParagraph"/>
+        <w:t xml:space="preserve">Wechsel von Tageskilometer </w:t>
+      </w:r>
+      <w:r>
+        <w:t>zu Digitale Geschwindigkeit</w:t>
+      </w:r>
+      <w:r>
+        <w:t xml:space="preserve"> durch Touch</w:t>
+      </w:r>
+    </w:p>
+    <w:p>
+      <w:pPr>
+        <w:pStyle w:val="Listenabsatz"/>
         <w:numPr>
           <w:ilvl w:val="0"/>
           <w:numId w:val="1"/>
@@ -2905,10 +3458,34 @@
         <w:t>Schnittstelle zur Verfügung stellen</w:t>
       </w:r>
     </w:p>
+    <w:p>
+      <w:pPr>
+        <w:pStyle w:val="Listenabsatz"/>
+        <w:numPr>
+          <w:ilvl w:val="0"/>
+          <w:numId w:val="1"/>
+        </w:numPr>
+      </w:pPr>
+      <w:r>
+        <w:t>Start Up Bild einmalig starten und einzelne Segmente überschreiben</w:t>
+      </w:r>
+    </w:p>
+    <w:p>
+      <w:pPr>
+        <w:pStyle w:val="Listenabsatz"/>
+        <w:numPr>
+          <w:ilvl w:val="0"/>
+          <w:numId w:val="1"/>
+        </w:numPr>
+      </w:pPr>
+      <w:r>
+        <w:t xml:space="preserve">Nur das zu ändernde Feld löschen und neu beschreiben   </w:t>
+      </w:r>
+    </w:p>
     <w:p/>
     <w:p>
       <w:pPr>
-        <w:pStyle w:val="Heading3"/>
+        <w:pStyle w:val="berschrift3"/>
       </w:pPr>
       <w:r>
         <w:t>2.2.6 Aufgaben Drehzahlmessung</w:t>
@@ -2916,14 +3493,26 @@
     </w:p>
     <w:p>
       <w:pPr>
-        <w:pStyle w:val="ListParagraph"/>
+        <w:pStyle w:val="Listenabsatz"/>
         <w:numPr>
           <w:ilvl w:val="0"/>
           <w:numId w:val="6"/>
         </w:numPr>
       </w:pPr>
       <w:r>
-        <w:t>Drehrichtung erkennen (S1 u S2</w:t>
+        <w:t>Drehrichtung erkennen (</w:t>
+      </w:r>
+      <w:r>
+        <w:t>s</w:t>
+      </w:r>
+      <w:r>
+        <w:t xml:space="preserve">1 u </w:t>
+      </w:r>
+      <w:r>
+        <w:t>s</w:t>
+      </w:r>
+      <w:r>
+        <w:t>2</w:t>
       </w:r>
       <w:r>
         <w:t>)</w:t>
@@ -2931,132 +3520,85 @@
     </w:p>
     <w:p>
       <w:pPr>
-        <w:pStyle w:val="ListParagraph"/>
-        <w:rPr>
-          <w:i/>
-          <w:lang w:val="en-US"/>
-        </w:rPr>
-      </w:pPr>
-      <w:r>
-        <w:rPr>
-          <w:i/>
-          <w:lang w:val="en-US"/>
-        </w:rPr>
-        <w:t xml:space="preserve">char </w:t>
-      </w:r>
-      <w:proofErr w:type="spellStart"/>
-      <w:r>
-        <w:rPr>
-          <w:i/>
-          <w:lang w:val="en-US"/>
-        </w:rPr>
-        <w:t>detect_</w:t>
-      </w:r>
-      <w:r>
-        <w:rPr>
-          <w:i/>
-          <w:lang w:val="en-US"/>
-        </w:rPr>
-        <w:t>direction</w:t>
-      </w:r>
-      <w:proofErr w:type="spellEnd"/>
-      <w:r>
-        <w:rPr>
-          <w:i/>
-          <w:lang w:val="en-US"/>
-        </w:rPr>
-        <w:t xml:space="preserve"> (</w:t>
-      </w:r>
-      <w:proofErr w:type="gramStart"/>
-      <w:r>
-        <w:rPr>
-          <w:i/>
-          <w:lang w:val="en-US"/>
-        </w:rPr>
-        <w:t xml:space="preserve">unsigned  </w:t>
-      </w:r>
-      <w:proofErr w:type="spellStart"/>
-      <w:r>
-        <w:rPr>
-          <w:i/>
-          <w:lang w:val="en-US"/>
-        </w:rPr>
-        <w:t>int</w:t>
-      </w:r>
-      <w:proofErr w:type="spellEnd"/>
-      <w:proofErr w:type="gramEnd"/>
-      <w:r>
-        <w:rPr>
-          <w:i/>
-          <w:lang w:val="en-US"/>
-        </w:rPr>
-        <w:t xml:space="preserve"> s1, unsigned </w:t>
-      </w:r>
-      <w:proofErr w:type="spellStart"/>
-      <w:r>
-        <w:rPr>
-          <w:i/>
-          <w:lang w:val="en-US"/>
-        </w:rPr>
-        <w:t>int</w:t>
-      </w:r>
-      <w:proofErr w:type="spellEnd"/>
-      <w:r>
-        <w:rPr>
-          <w:i/>
-          <w:lang w:val="en-US"/>
-        </w:rPr>
-        <w:t xml:space="preserve"> s2)</w:t>
-      </w:r>
-    </w:p>
-    <w:p>
-      <w:pPr>
-        <w:pStyle w:val="ListParagraph"/>
+        <w:pStyle w:val="Listenabsatz"/>
         <w:numPr>
           <w:ilvl w:val="0"/>
           <w:numId w:val="8"/>
         </w:numPr>
       </w:pPr>
       <w:r>
-        <w:t xml:space="preserve">Die Sequenz muss erkannt warden.. </w:t>
-      </w:r>
-      <w:r>
-        <w:t>zeitliche Abstände zwischen s1 und s2</w:t>
-      </w:r>
-    </w:p>
-    <w:p>
-      <w:pPr>
-        <w:pStyle w:val="ListParagraph"/>
+        <w:t>Pins Initialisieren (AF)</w:t>
+      </w:r>
+    </w:p>
+    <w:p>
+      <w:pPr>
+        <w:pStyle w:val="Listenabsatz"/>
         <w:numPr>
           <w:ilvl w:val="0"/>
           <w:numId w:val="8"/>
         </w:numPr>
       </w:pPr>
       <w:r>
-        <w:t>Definition von Vorwärts (V) und Rückwärts (R) (Zustandsdefinition mit Automat)</w:t>
-      </w:r>
-    </w:p>
-    <w:p>
-      <w:pPr>
-        <w:pStyle w:val="ListParagraph"/>
+        <w:t>Interrupts initialisieren (Pins)</w:t>
+      </w:r>
+    </w:p>
+    <w:p>
+      <w:pPr>
+        <w:pStyle w:val="Listenabsatz"/>
         <w:numPr>
           <w:ilvl w:val="0"/>
           <w:numId w:val="8"/>
         </w:numPr>
       </w:pPr>
       <w:r>
-        <w:t>Rückgabe der Drehrichtung</w:t>
-      </w:r>
-    </w:p>
-    <w:p>
-      <w:pPr>
-        <w:pStyle w:val="ListParagraph"/>
+        <w:t>I-Handler schreiben</w:t>
+      </w:r>
+    </w:p>
+    <w:p>
+      <w:pPr>
+        <w:pStyle w:val="Listenabsatz"/>
+        <w:numPr>
+          <w:ilvl w:val="0"/>
+          <w:numId w:val="8"/>
+        </w:numPr>
+      </w:pPr>
+      <w:r>
+        <w:t>Zählen (Overflow abfangen)</w:t>
+      </w:r>
+    </w:p>
+    <w:p>
+      <w:pPr>
+        <w:pStyle w:val="Listenabsatz"/>
+        <w:numPr>
+          <w:ilvl w:val="0"/>
+          <w:numId w:val="8"/>
+        </w:numPr>
+      </w:pPr>
+      <w:r>
+        <w:t>Drehrichtung Setzen (Vergleich der Zähler)</w:t>
+      </w:r>
+    </w:p>
+    <w:p>
+      <w:pPr>
+        <w:pStyle w:val="Listenabsatz"/>
+        <w:numPr>
+          <w:ilvl w:val="0"/>
+          <w:numId w:val="8"/>
+        </w:numPr>
+      </w:pPr>
+      <w:r>
+        <w:t xml:space="preserve">Definition von Vorwärts (V) und Rückwärts (R) </w:t>
+      </w:r>
+    </w:p>
+    <w:p>
+      <w:pPr>
+        <w:pStyle w:val="Listenabsatz"/>
         <w:ind w:left="1080"/>
       </w:pPr>
     </w:p>
     <w:p>
       <w:pPr>
-        <w:pStyle w:val="ListParagraph"/>
+        <w:pStyle w:val="Listenabsatz"/>
         <w:numPr>
           <w:ilvl w:val="0"/>
           <w:numId w:val="6"/>
@@ -3068,7 +3610,7 @@
     </w:p>
     <w:p>
       <w:pPr>
-        <w:pStyle w:val="ListParagraph"/>
+        <w:pStyle w:val="Listenabsatz"/>
         <w:rPr>
           <w:i/>
           <w:lang w:val="en-US"/>
@@ -3079,76 +3621,63 @@
           <w:i/>
           <w:lang w:val="en-US"/>
         </w:rPr>
-        <w:t xml:space="preserve">unsigned </w:t>
-      </w:r>
-      <w:proofErr w:type="spellStart"/>
+        <w:t>unsigned int</w:t>
+      </w:r>
       <w:r>
         <w:rPr>
           <w:i/>
           <w:lang w:val="en-US"/>
         </w:rPr>
-        <w:t>int</w:t>
-      </w:r>
-      <w:proofErr w:type="spellEnd"/>
+        <w:t xml:space="preserve"> </w:t>
+      </w:r>
+      <w:proofErr w:type="spellStart"/>
       <w:r>
         <w:rPr>
           <w:i/>
           <w:lang w:val="en-US"/>
         </w:rPr>
-        <w:t xml:space="preserve"> </w:t>
-      </w:r>
-      <w:proofErr w:type="spellStart"/>
+        <w:t>detect_frequency</w:t>
+      </w:r>
+      <w:proofErr w:type="spellEnd"/>
       <w:r>
         <w:rPr>
           <w:i/>
           <w:lang w:val="en-US"/>
         </w:rPr>
-        <w:t>detect_frequency</w:t>
-      </w:r>
-      <w:proofErr w:type="spellEnd"/>
+        <w:t xml:space="preserve"> (unsigne</w:t>
+      </w:r>
       <w:r>
         <w:rPr>
           <w:i/>
           <w:lang w:val="en-US"/>
         </w:rPr>
-        <w:t xml:space="preserve"> (</w:t>
-      </w:r>
-      <w:proofErr w:type="spellStart"/>
+        <w:t>d</w:t>
+      </w:r>
       <w:r>
         <w:rPr>
           <w:i/>
           <w:lang w:val="en-US"/>
         </w:rPr>
-        <w:t>unsignet</w:t>
-      </w:r>
-      <w:proofErr w:type="spellEnd"/>
+        <w:t xml:space="preserve"> int s1</w:t>
+      </w:r>
       <w:r>
         <w:rPr>
           <w:i/>
           <w:lang w:val="en-US"/>
         </w:rPr>
-        <w:t xml:space="preserve"> </w:t>
-      </w:r>
-      <w:proofErr w:type="spellStart"/>
+        <w:t>/s2</w:t>
+      </w:r>
       <w:r>
         <w:rPr>
           <w:i/>
           <w:lang w:val="en-US"/>
         </w:rPr>
-        <w:t>int</w:t>
-      </w:r>
-      <w:proofErr w:type="spellEnd"/>
-      <w:r>
-        <w:rPr>
-          <w:i/>
-          <w:lang w:val="en-US"/>
-        </w:rPr>
-        <w:t xml:space="preserve"> s1)</w:t>
-      </w:r>
-    </w:p>
-    <w:p>
-      <w:pPr>
-        <w:pStyle w:val="ListParagraph"/>
+        <w:t>)</w:t>
+      </w:r>
+    </w:p>
+    <w:p>
+      <w:pPr>
+        <w:pStyle w:val="Listenabsatz"/>
         <w:numPr>
           <w:ilvl w:val="0"/>
           <w:numId w:val="8"/>
@@ -3157,58 +3686,74 @@
           <w:lang w:val="en-US"/>
         </w:rPr>
       </w:pPr>
+      <w:r>
+        <w:rPr>
+          <w:lang w:val="en-US"/>
+        </w:rPr>
+        <w:t xml:space="preserve">Timer </w:t>
+      </w:r>
       <w:proofErr w:type="spellStart"/>
       <w:r>
         <w:rPr>
           <w:lang w:val="en-US"/>
         </w:rPr>
-        <w:t>Erkennung</w:t>
+        <w:t>initialisieren</w:t>
       </w:r>
       <w:proofErr w:type="spellEnd"/>
       <w:r>
         <w:rPr>
           <w:lang w:val="en-US"/>
         </w:rPr>
-        <w:t xml:space="preserve"> von s1</w:t>
-      </w:r>
-    </w:p>
-    <w:p>
-      <w:pPr>
-        <w:pStyle w:val="ListParagraph"/>
+        <w:t xml:space="preserve"> (one shot</w:t>
+      </w:r>
+      <w:r>
+        <w:rPr>
+          <w:lang w:val="en-US"/>
+        </w:rPr>
+        <w:t xml:space="preserve">, ISR, highest </w:t>
+      </w:r>
+      <w:proofErr w:type="spellStart"/>
+      <w:r>
+        <w:rPr>
+          <w:lang w:val="en-US"/>
+        </w:rPr>
+        <w:t>prio</w:t>
+      </w:r>
+      <w:proofErr w:type="spellEnd"/>
+      <w:r>
+        <w:rPr>
+          <w:lang w:val="en-US"/>
+        </w:rPr>
+        <w:t>)</w:t>
+      </w:r>
+    </w:p>
+    <w:p>
+      <w:pPr>
+        <w:pStyle w:val="Listenabsatz"/>
         <w:numPr>
           <w:ilvl w:val="0"/>
           <w:numId w:val="8"/>
         </w:numPr>
-        <w:rPr>
-          <w:lang w:val="en-US"/>
-        </w:rPr>
-      </w:pPr>
-      <w:proofErr w:type="spellStart"/>
-      <w:r>
-        <w:rPr>
-          <w:lang w:val="en-US"/>
-        </w:rPr>
-        <w:t>Timerwert</w:t>
-      </w:r>
-      <w:proofErr w:type="spellEnd"/>
-      <w:r>
-        <w:rPr>
-          <w:lang w:val="en-US"/>
-        </w:rPr>
-        <w:t xml:space="preserve"> </w:t>
-      </w:r>
-      <w:proofErr w:type="spellStart"/>
-      <w:r>
-        <w:rPr>
-          <w:lang w:val="en-US"/>
-        </w:rPr>
-        <w:t>holen</w:t>
-      </w:r>
-      <w:proofErr w:type="spellEnd"/>
-    </w:p>
-    <w:p>
-      <w:pPr>
-        <w:pStyle w:val="ListParagraph"/>
+      </w:pPr>
+      <w:r>
+        <w:t xml:space="preserve">Zählerwert von </w:t>
+      </w:r>
+      <w:r>
+        <w:t>s1</w:t>
+      </w:r>
+      <w:r>
+        <w:t xml:space="preserve">/s2 holen nach bestimmter </w:t>
+      </w:r>
+      <w:r>
+        <w:t>Zeit</w:t>
+      </w:r>
+      <w:r>
+        <w:t>dauer</w:t>
+      </w:r>
+    </w:p>
+    <w:p>
+      <w:pPr>
+        <w:pStyle w:val="Listenabsatz"/>
         <w:numPr>
           <w:ilvl w:val="0"/>
           <w:numId w:val="8"/>
@@ -3221,25 +3766,69 @@
         <w:t>Drehzahl</w:t>
       </w:r>
       <w:r>
-        <w:t xml:space="preserve"> anhand von Dauer einer Umdrehung</w:t>
-      </w:r>
-      <w:r>
-        <w:t xml:space="preserve"> und </w:t>
-      </w:r>
-      <w:r>
-        <w:t>Umfang des Rades von einem Meter</w:t>
-      </w:r>
-      <w:bookmarkStart w:id="0" w:name="_GoBack"/>
-      <w:bookmarkEnd w:id="0"/>
-    </w:p>
-    <w:p>
-      <w:pPr>
-        <w:pStyle w:val="ListParagraph"/>
-      </w:pPr>
-    </w:p>
-    <w:p>
-      <w:pPr>
-        <w:pStyle w:val="ListParagraph"/>
+        <w:t xml:space="preserve"> anhand v</w:t>
+      </w:r>
+      <w:r>
+        <w:t>on</w:t>
+      </w:r>
+      <w:r>
+        <w:t xml:space="preserve"> Umdrehung</w:t>
+      </w:r>
+      <w:r>
+        <w:t>en</w:t>
+      </w:r>
+      <w:r>
+        <w:t xml:space="preserve"> pro fester </w:t>
+      </w:r>
+      <w:proofErr w:type="spellStart"/>
+      <w:r>
+        <w:t>Timerzeit</w:t>
+      </w:r>
+      <w:proofErr w:type="spellEnd"/>
+    </w:p>
+    <w:p>
+      <w:pPr>
+        <w:pStyle w:val="Listenabsatz"/>
+        <w:numPr>
+          <w:ilvl w:val="0"/>
+          <w:numId w:val="8"/>
+        </w:numPr>
+      </w:pPr>
+      <w:r>
+        <w:t xml:space="preserve">Zähler der s1 und s2 Signale zurücksetzten </w:t>
+      </w:r>
+    </w:p>
+    <w:p>
+      <w:pPr>
+        <w:pStyle w:val="Listenabsatz"/>
+        <w:numPr>
+          <w:ilvl w:val="0"/>
+          <w:numId w:val="8"/>
+        </w:numPr>
+      </w:pPr>
+      <w:proofErr w:type="spellStart"/>
+      <w:r>
+        <w:t>Timer</w:t>
+      </w:r>
+      <w:proofErr w:type="spellEnd"/>
+      <w:r>
+        <w:t xml:space="preserve"> </w:t>
+      </w:r>
+      <w:r>
+        <w:t>neu</w:t>
+      </w:r>
+      <w:r>
+        <w:t>starten</w:t>
+      </w:r>
+    </w:p>
+    <w:p>
+      <w:pPr>
+        <w:pStyle w:val="Listenabsatz"/>
+      </w:pPr>
+    </w:p>
+    <w:p>
+      <w:pPr>
+        <w:pStyle w:val="Listenabsatz"/>
         <w:numPr>
           <w:ilvl w:val="0"/>
           <w:numId w:val="6"/>
@@ -3249,12 +3838,24 @@
         <w:t>Drehgeschwindigkeit berechnen</w:t>
       </w:r>
       <w:r>
-        <w:t xml:space="preserve"> (S1)</w:t>
-      </w:r>
-    </w:p>
-    <w:p>
-      <w:pPr>
-        <w:pStyle w:val="ListParagraph"/>
+        <w:t xml:space="preserve"> </w:t>
+      </w:r>
+      <w:r>
+        <w:t>(s</w:t>
+      </w:r>
+      <w:r>
+        <w:t>1</w:t>
+      </w:r>
+      <w:r>
+        <w:t>/s2</w:t>
+      </w:r>
+      <w:r>
+        <w:t>)</w:t>
+      </w:r>
+    </w:p>
+    <w:p>
+      <w:pPr>
+        <w:pStyle w:val="Listenabsatz"/>
         <w:rPr>
           <w:i/>
           <w:lang w:val="en-US"/>
@@ -3272,7 +3873,7 @@
           <w:i/>
           <w:lang w:val="en-US"/>
         </w:rPr>
-        <w:t xml:space="preserve">nsigned </w:t>
+        <w:t xml:space="preserve">nsigned int </w:t>
       </w:r>
       <w:proofErr w:type="spellStart"/>
       <w:r>
@@ -3280,146 +3881,68 @@
           <w:i/>
           <w:lang w:val="en-US"/>
         </w:rPr>
-        <w:t>int</w:t>
-      </w:r>
-      <w:proofErr w:type="spellEnd"/>
+        <w:t>detect_</w:t>
+      </w:r>
       <w:r>
         <w:rPr>
           <w:i/>
           <w:lang w:val="en-US"/>
         </w:rPr>
-        <w:t xml:space="preserve"> </w:t>
-      </w:r>
-      <w:proofErr w:type="spellStart"/>
+        <w:t>speed</w:t>
+      </w:r>
+      <w:proofErr w:type="spellEnd"/>
       <w:r>
         <w:rPr>
           <w:i/>
           <w:lang w:val="en-US"/>
         </w:rPr>
-        <w:t>detect_</w:t>
+        <w:t xml:space="preserve"> (unsigned int s1</w:t>
       </w:r>
       <w:r>
         <w:rPr>
           <w:i/>
           <w:lang w:val="en-US"/>
         </w:rPr>
-        <w:t>speed</w:t>
-      </w:r>
-      <w:proofErr w:type="spellEnd"/>
+        <w:t>/s2</w:t>
+      </w:r>
       <w:r>
         <w:rPr>
           <w:i/>
           <w:lang w:val="en-US"/>
         </w:rPr>
-        <w:t xml:space="preserve"> (unsigned </w:t>
-      </w:r>
-      <w:proofErr w:type="spellStart"/>
-      <w:r>
-        <w:rPr>
-          <w:i/>
-          <w:lang w:val="en-US"/>
-        </w:rPr>
-        <w:t>int</w:t>
-      </w:r>
-      <w:proofErr w:type="spellEnd"/>
-      <w:r>
-        <w:rPr>
-          <w:i/>
-          <w:lang w:val="en-US"/>
-        </w:rPr>
-        <w:t xml:space="preserve"> s1</w:t>
-      </w:r>
-      <w:r>
-        <w:rPr>
-          <w:i/>
-          <w:lang w:val="en-US"/>
-        </w:rPr>
         <w:t>)</w:t>
       </w:r>
     </w:p>
     <w:p>
       <w:pPr>
-        <w:pStyle w:val="ListParagraph"/>
+        <w:pStyle w:val="Listenabsatz"/>
         <w:numPr>
           <w:ilvl w:val="0"/>
           <w:numId w:val="8"/>
         </w:numPr>
-        <w:rPr>
-          <w:lang w:val="en-US"/>
-        </w:rPr>
-      </w:pPr>
-      <w:proofErr w:type="spellStart"/>
-      <w:r>
-        <w:rPr>
-          <w:lang w:val="en-US"/>
-        </w:rPr>
-        <w:t>Erkennung</w:t>
-      </w:r>
-      <w:proofErr w:type="spellEnd"/>
-      <w:r>
-        <w:rPr>
-          <w:lang w:val="en-US"/>
-        </w:rPr>
-        <w:t xml:space="preserve"> von s1</w:t>
-      </w:r>
-    </w:p>
-    <w:p>
-      <w:pPr>
-        <w:pStyle w:val="ListParagraph"/>
-        <w:numPr>
-          <w:ilvl w:val="0"/>
-          <w:numId w:val="8"/>
-        </w:numPr>
-        <w:rPr>
-          <w:lang w:val="en-US"/>
-        </w:rPr>
-      </w:pPr>
-      <w:proofErr w:type="spellStart"/>
-      <w:r>
-        <w:rPr>
-          <w:lang w:val="en-US"/>
-        </w:rPr>
-        <w:t>Timerwert</w:t>
-      </w:r>
-      <w:proofErr w:type="spellEnd"/>
-      <w:r>
-        <w:rPr>
-          <w:lang w:val="en-US"/>
-        </w:rPr>
-        <w:t xml:space="preserve"> </w:t>
-      </w:r>
-      <w:proofErr w:type="spellStart"/>
-      <w:r>
-        <w:rPr>
-          <w:lang w:val="en-US"/>
-        </w:rPr>
-        <w:t>holen</w:t>
-      </w:r>
-      <w:proofErr w:type="spellEnd"/>
-    </w:p>
-    <w:p>
-      <w:pPr>
-        <w:pStyle w:val="ListParagraph"/>
-        <w:numPr>
-          <w:ilvl w:val="0"/>
-          <w:numId w:val="8"/>
-        </w:numPr>
-      </w:pPr>
-      <w:r>
-        <w:t>Berechnung der Geschwindigkeit anhand von Dauer einer Umdrehung</w:t>
-      </w:r>
-      <w:r>
-        <w:t xml:space="preserve"> und Umfang des Rades von einem Meter</w:t>
-      </w:r>
-    </w:p>
-    <w:p>
-      <w:pPr>
-        <w:pStyle w:val="ListParagraph"/>
-      </w:pPr>
-    </w:p>
-    <w:p>
-      <w:pPr>
-        <w:pStyle w:val="ListParagraph"/>
+      </w:pPr>
+      <w:r>
+        <w:t>Berechnung der Geschwindigkeit anhand von Umdrehung</w:t>
+      </w:r>
+      <w:r>
+        <w:t>/s</w:t>
+      </w:r>
+      <w:r>
+        <w:t xml:space="preserve"> und Umfang des Rad</w:t>
+      </w:r>
+      <w:r>
+        <w:t>s.</w:t>
+      </w:r>
+    </w:p>
+    <w:p>
+      <w:pPr>
+        <w:pStyle w:val="Listenabsatz"/>
+        <w:ind w:left="1080"/>
+      </w:pPr>
+    </w:p>
+    <w:p>
+      <w:pPr>
+        <w:pStyle w:val="Listenabsatz"/>
         <w:numPr>
           <w:ilvl w:val="0"/>
           <w:numId w:val="6"/>
@@ -3432,7 +3955,7 @@
     <w:p/>
     <w:p>
       <w:pPr>
-        <w:pStyle w:val="Heading3"/>
+        <w:pStyle w:val="berschrift3"/>
       </w:pPr>
       <w:r>
         <w:lastRenderedPageBreak/>
@@ -3441,7 +3964,7 @@
     </w:p>
     <w:p>
       <w:pPr>
-        <w:pStyle w:val="ListParagraph"/>
+        <w:pStyle w:val="Listenabsatz"/>
         <w:numPr>
           <w:ilvl w:val="0"/>
           <w:numId w:val="7"/>
@@ -3455,6 +3978,35 @@
       </w:r>
       <w:r>
         <w:t>)</w:t>
+      </w:r>
+    </w:p>
+    <w:p>
+      <w:pPr>
+        <w:pStyle w:val="Listenabsatz"/>
+        <w:numPr>
+          <w:ilvl w:val="0"/>
+          <w:numId w:val="7"/>
+        </w:numPr>
+      </w:pPr>
+      <w:r>
+        <w:t xml:space="preserve">Versionierung mit </w:t>
+      </w:r>
+      <w:proofErr w:type="spellStart"/>
+      <w:r>
+        <w:t>Git</w:t>
+      </w:r>
+      <w:proofErr w:type="spellEnd"/>
+    </w:p>
+    <w:p>
+      <w:pPr>
+        <w:pStyle w:val="Listenabsatz"/>
+        <w:numPr>
+          <w:ilvl w:val="0"/>
+          <w:numId w:val="7"/>
+        </w:numPr>
+      </w:pPr>
+      <w:r>
+        <w:t>Dokumentation von Ergebnisse</w:t>
       </w:r>
     </w:p>
     <w:sectPr>
@@ -3468,7 +4020,7 @@
 </file>
 
 <file path=word/numbering.xml><?xml version="1.0" encoding="utf-8"?>
-<w:numbering xmlns:wpc="http://schemas.microsoft.com/office/word/2010/wordprocessingCanvas" xmlns:cx="http://schemas.microsoft.com/office/drawing/2014/chartex" xmlns:mc="http://schemas.openxmlformats.org/markup-compatibility/2006" xmlns:o="urn:schemas-microsoft-com:office:office" xmlns:r="http://schemas.openxmlformats.org/officeDocument/2006/relationships" xmlns:m="http://schemas.openxmlformats.org/officeDocument/2006/math" xmlns:v="urn:schemas-microsoft-com:vml" xmlns:wp14="http://schemas.microsoft.com/office/word/2010/wordprocessingDrawing" xmlns:wp="http://schemas.openxmlformats.org/drawingml/2006/wordprocessingDrawing" xmlns:w10="urn:schemas-microsoft-com:office:word" xmlns:w="http://schemas.openxmlformats.org/wordprocessingml/2006/main" xmlns:w14="http://schemas.microsoft.com/office/word/2010/wordml" xmlns:w15="http://schemas.microsoft.com/office/word/2012/wordml" xmlns:w16se="http://schemas.microsoft.com/office/word/2015/wordml/symex" xmlns:wpg="http://schemas.microsoft.com/office/word/2010/wordprocessingGroup" xmlns:wpi="http://schemas.microsoft.com/office/word/2010/wordprocessingInk" xmlns:wne="http://schemas.microsoft.com/office/word/2006/wordml" xmlns:wps="http://schemas.microsoft.com/office/word/2010/wordprocessingShape" mc:Ignorable="w14 w15 w16se wp14">
+<w:numbering xmlns:wpc="http://schemas.microsoft.com/office/word/2010/wordprocessingCanvas" xmlns:cx="http://schemas.microsoft.com/office/drawing/2014/chartex" xmlns:cx1="http://schemas.microsoft.com/office/drawing/2015/9/8/chartex" xmlns:cx2="http://schemas.microsoft.com/office/drawing/2015/10/21/chartex" xmlns:cx3="http://schemas.microsoft.com/office/drawing/2016/5/9/chartex" xmlns:cx4="http://schemas.microsoft.com/office/drawing/2016/5/10/chartex" xmlns:cx5="http://schemas.microsoft.com/office/drawing/2016/5/11/chartex" xmlns:cx6="http://schemas.microsoft.com/office/drawing/2016/5/12/chartex" xmlns:cx7="http://schemas.microsoft.com/office/drawing/2016/5/13/chartex" xmlns:cx8="http://schemas.microsoft.com/office/drawing/2016/5/14/chartex" xmlns:mc="http://schemas.openxmlformats.org/markup-compatibility/2006" xmlns:aink="http://schemas.microsoft.com/office/drawing/2016/ink" xmlns:am3d="http://schemas.microsoft.com/office/drawing/2017/model3d" xmlns:o="urn:schemas-microsoft-com:office:office" xmlns:r="http://schemas.openxmlformats.org/officeDocument/2006/relationships" xmlns:m="http://schemas.openxmlformats.org/officeDocument/2006/math" xmlns:v="urn:schemas-microsoft-com:vml" xmlns:wp14="http://schemas.microsoft.com/office/word/2010/wordprocessingDrawing" xmlns:wp="http://schemas.openxmlformats.org/drawingml/2006/wordprocessingDrawing" xmlns:w10="urn:schemas-microsoft-com:office:word" xmlns:w="http://schemas.openxmlformats.org/wordprocessingml/2006/main" xmlns:w14="http://schemas.microsoft.com/office/word/2010/wordml" xmlns:w15="http://schemas.microsoft.com/office/word/2012/wordml" xmlns:w16cid="http://schemas.microsoft.com/office/word/2016/wordml/cid" xmlns:w16se="http://schemas.microsoft.com/office/word/2015/wordml/symex" xmlns:wpg="http://schemas.microsoft.com/office/word/2010/wordprocessingGroup" xmlns:wpi="http://schemas.microsoft.com/office/word/2010/wordprocessingInk" xmlns:wne="http://schemas.microsoft.com/office/word/2006/wordml" xmlns:wps="http://schemas.microsoft.com/office/word/2010/wordprocessingShape" mc:Ignorable="w14 w15 w16se w16cid wp14">
   <w:abstractNum w:abstractNumId="0" w15:restartNumberingAfterBreak="0">
     <w:nsid w:val="0A6045B1"/>
     <w:multiLevelType w:val="hybridMultilevel"/>
@@ -3698,17 +4250,17 @@
   <w:abstractNum w:abstractNumId="2" w15:restartNumberingAfterBreak="0">
     <w:nsid w:val="34822AAD"/>
     <w:multiLevelType w:val="hybridMultilevel"/>
-    <w:tmpl w:val="24A2DBE2"/>
-    <w:lvl w:ilvl="0" w:tplc="0BA631DC">
+    <w:tmpl w:val="EFDEC730"/>
+    <w:lvl w:ilvl="0" w:tplc="269C828C">
       <w:start w:val="2"/>
       <w:numFmt w:val="bullet"/>
-      <w:lvlText w:val="-"/>
+      <w:lvlText w:val=""/>
       <w:lvlJc w:val="left"/>
       <w:pPr>
         <w:ind w:left="720" w:hanging="360"/>
       </w:pPr>
       <w:rPr>
-        <w:rFonts w:ascii="Calibri" w:eastAsiaTheme="minorHAnsi" w:hAnsi="Calibri" w:cstheme="minorBidi" w:hint="default"/>
+        <w:rFonts w:ascii="Wingdings" w:eastAsiaTheme="minorHAnsi" w:hAnsi="Wingdings" w:cstheme="minorBidi" w:hint="default"/>
       </w:rPr>
     </w:lvl>
     <w:lvl w:ilvl="1" w:tplc="04070003" w:tentative="1">
@@ -3811,8 +4363,8 @@
   <w:abstractNum w:abstractNumId="3" w15:restartNumberingAfterBreak="0">
     <w:nsid w:val="394001F8"/>
     <w:multiLevelType w:val="hybridMultilevel"/>
-    <w:tmpl w:val="8CA65460"/>
-    <w:lvl w:ilvl="0" w:tplc="269C828C">
+    <w:tmpl w:val="5BD69FA0"/>
+    <w:lvl w:ilvl="0" w:tplc="5F025798">
       <w:start w:val="2"/>
       <w:numFmt w:val="bullet"/>
       <w:lvlText w:val=""/>
@@ -3822,6 +4374,7 @@
       </w:pPr>
       <w:rPr>
         <w:rFonts w:ascii="Wingdings" w:eastAsiaTheme="minorHAnsi" w:hAnsi="Wingdings" w:cstheme="minorBidi" w:hint="default"/>
+        <w:lang w:val="en-US"/>
       </w:rPr>
     </w:lvl>
     <w:lvl w:ilvl="1" w:tplc="04070003" w:tentative="1">
@@ -4401,7 +4954,7 @@
 </file>
 
 <file path=word/styles.xml><?xml version="1.0" encoding="utf-8"?>
-<w:styles xmlns:mc="http://schemas.openxmlformats.org/markup-compatibility/2006" xmlns:r="http://schemas.openxmlformats.org/officeDocument/2006/relationships" xmlns:w="http://schemas.openxmlformats.org/wordprocessingml/2006/main" xmlns:w14="http://schemas.microsoft.com/office/word/2010/wordml" xmlns:w15="http://schemas.microsoft.com/office/word/2012/wordml" xmlns:w16se="http://schemas.microsoft.com/office/word/2015/wordml/symex" mc:Ignorable="w14 w15 w16se">
+<w:styles xmlns:mc="http://schemas.openxmlformats.org/markup-compatibility/2006" xmlns:r="http://schemas.openxmlformats.org/officeDocument/2006/relationships" xmlns:w="http://schemas.openxmlformats.org/wordprocessingml/2006/main" xmlns:w14="http://schemas.microsoft.com/office/word/2010/wordml" xmlns:w15="http://schemas.microsoft.com/office/word/2012/wordml" xmlns:w16cid="http://schemas.microsoft.com/office/word/2016/wordml/cid" xmlns:w16se="http://schemas.microsoft.com/office/word/2015/wordml/symex" mc:Ignorable="w14 w15 w16se w16cid">
   <w:docDefaults>
     <w:rPrDefault>
       <w:rPr>
@@ -4417,7 +4970,7 @@
       </w:pPr>
     </w:pPrDefault>
   </w:docDefaults>
-  <w:latentStyles w:defLockedState="0" w:defUIPriority="99" w:defSemiHidden="0" w:defUnhideWhenUsed="0" w:defQFormat="0" w:count="371">
+  <w:latentStyles w:defLockedState="0" w:defUIPriority="99" w:defSemiHidden="0" w:defUnhideWhenUsed="0" w:defQFormat="0" w:count="375">
     <w:lsdException w:name="Normal" w:uiPriority="0" w:qFormat="1"/>
     <w:lsdException w:name="heading 1" w:uiPriority="9" w:qFormat="1"/>
     <w:lsdException w:name="heading 2" w:semiHidden="1" w:uiPriority="9" w:unhideWhenUsed="1" w:qFormat="1"/>
@@ -4789,16 +5342,20 @@
     <w:lsdException w:name="List Table 5 Dark Accent 6" w:uiPriority="50"/>
     <w:lsdException w:name="List Table 6 Colorful Accent 6" w:uiPriority="51"/>
     <w:lsdException w:name="List Table 7 Colorful Accent 6" w:uiPriority="52"/>
+    <w:lsdException w:name="Mention" w:semiHidden="1" w:unhideWhenUsed="1"/>
+    <w:lsdException w:name="Smart Hyperlink" w:semiHidden="1" w:unhideWhenUsed="1"/>
+    <w:lsdException w:name="Hashtag" w:semiHidden="1" w:unhideWhenUsed="1"/>
+    <w:lsdException w:name="Unresolved Mention" w:semiHidden="1" w:unhideWhenUsed="1"/>
   </w:latentStyles>
-  <w:style w:type="paragraph" w:default="1" w:styleId="Normal">
+  <w:style w:type="paragraph" w:default="1" w:styleId="Standard">
     <w:name w:val="Normal"/>
     <w:qFormat/>
   </w:style>
-  <w:style w:type="paragraph" w:styleId="Heading1">
+  <w:style w:type="paragraph" w:styleId="berschrift1">
     <w:name w:val="heading 1"/>
-    <w:basedOn w:val="Normal"/>
-    <w:next w:val="Normal"/>
-    <w:link w:val="Heading1Char"/>
+    <w:basedOn w:val="Standard"/>
+    <w:next w:val="Standard"/>
+    <w:link w:val="berschrift1Zchn"/>
     <w:uiPriority w:val="9"/>
     <w:qFormat/>
     <w:rsid w:val="000A3FCC"/>
@@ -4815,11 +5372,11 @@
       <w:szCs w:val="32"/>
     </w:rPr>
   </w:style>
-  <w:style w:type="paragraph" w:styleId="Heading2">
+  <w:style w:type="paragraph" w:styleId="berschrift2">
     <w:name w:val="heading 2"/>
-    <w:basedOn w:val="Normal"/>
-    <w:next w:val="Normal"/>
-    <w:link w:val="Heading2Char"/>
+    <w:basedOn w:val="Standard"/>
+    <w:next w:val="Standard"/>
+    <w:link w:val="berschrift2Zchn"/>
     <w:uiPriority w:val="9"/>
     <w:unhideWhenUsed/>
     <w:qFormat/>
@@ -4837,11 +5394,11 @@
       <w:szCs w:val="26"/>
     </w:rPr>
   </w:style>
-  <w:style w:type="paragraph" w:styleId="Heading3">
+  <w:style w:type="paragraph" w:styleId="berschrift3">
     <w:name w:val="heading 3"/>
-    <w:basedOn w:val="Normal"/>
-    <w:next w:val="Normal"/>
-    <w:link w:val="Heading3Char"/>
+    <w:basedOn w:val="Standard"/>
+    <w:next w:val="Standard"/>
+    <w:link w:val="berschrift3Zchn"/>
     <w:uiPriority w:val="9"/>
     <w:unhideWhenUsed/>
     <w:qFormat/>
@@ -4859,13 +5416,55 @@
       <w:szCs w:val="24"/>
     </w:rPr>
   </w:style>
-  <w:style w:type="character" w:default="1" w:styleId="DefaultParagraphFont">
+  <w:style w:type="paragraph" w:styleId="berschrift4">
+    <w:name w:val="heading 4"/>
+    <w:basedOn w:val="Standard"/>
+    <w:next w:val="Standard"/>
+    <w:link w:val="berschrift4Zchn"/>
+    <w:uiPriority w:val="9"/>
+    <w:unhideWhenUsed/>
+    <w:qFormat/>
+    <w:rsid w:val="003E52D4"/>
+    <w:pPr>
+      <w:keepNext/>
+      <w:keepLines/>
+      <w:spacing w:before="40" w:after="0"/>
+      <w:outlineLvl w:val="3"/>
+    </w:pPr>
+    <w:rPr>
+      <w:rFonts w:asciiTheme="majorHAnsi" w:eastAsiaTheme="majorEastAsia" w:hAnsiTheme="majorHAnsi" w:cstheme="majorBidi"/>
+      <w:i/>
+      <w:iCs/>
+      <w:color w:val="2E74B5" w:themeColor="accent1" w:themeShade="BF"/>
+    </w:rPr>
+  </w:style>
+  <w:style w:type="paragraph" w:styleId="berschrift5">
+    <w:name w:val="heading 5"/>
+    <w:basedOn w:val="Standard"/>
+    <w:next w:val="Standard"/>
+    <w:link w:val="berschrift5Zchn"/>
+    <w:uiPriority w:val="9"/>
+    <w:unhideWhenUsed/>
+    <w:qFormat/>
+    <w:rsid w:val="003E52D4"/>
+    <w:pPr>
+      <w:keepNext/>
+      <w:keepLines/>
+      <w:spacing w:before="40" w:after="0"/>
+      <w:outlineLvl w:val="4"/>
+    </w:pPr>
+    <w:rPr>
+      <w:rFonts w:asciiTheme="majorHAnsi" w:eastAsiaTheme="majorEastAsia" w:hAnsiTheme="majorHAnsi" w:cstheme="majorBidi"/>
+      <w:color w:val="2E74B5" w:themeColor="accent1" w:themeShade="BF"/>
+    </w:rPr>
+  </w:style>
+  <w:style w:type="character" w:default="1" w:styleId="Absatz-Standardschriftart">
     <w:name w:val="Default Paragraph Font"/>
     <w:uiPriority w:val="1"/>
     <w:semiHidden/>
     <w:unhideWhenUsed/>
   </w:style>
-  <w:style w:type="table" w:default="1" w:styleId="TableNormal">
+  <w:style w:type="table" w:default="1" w:styleId="NormaleTabelle">
     <w:name w:val="Normal Table"/>
     <w:uiPriority w:val="99"/>
     <w:semiHidden/>
@@ -4880,16 +5479,16 @@
       </w:tblCellMar>
     </w:tblPr>
   </w:style>
-  <w:style w:type="numbering" w:default="1" w:styleId="NoList">
+  <w:style w:type="numbering" w:default="1" w:styleId="KeineListe">
     <w:name w:val="No List"/>
     <w:uiPriority w:val="99"/>
     <w:semiHidden/>
     <w:unhideWhenUsed/>
   </w:style>
-  <w:style w:type="character" w:customStyle="1" w:styleId="Heading1Char">
-    <w:name w:val="Heading 1 Char"/>
-    <w:basedOn w:val="DefaultParagraphFont"/>
-    <w:link w:val="Heading1"/>
+  <w:style w:type="character" w:customStyle="1" w:styleId="berschrift1Zchn">
+    <w:name w:val="Überschrift 1 Zchn"/>
+    <w:basedOn w:val="Absatz-Standardschriftart"/>
+    <w:link w:val="berschrift1"/>
     <w:uiPriority w:val="9"/>
     <w:rsid w:val="000A3FCC"/>
     <w:rPr>
@@ -4899,10 +5498,10 @@
       <w:szCs w:val="32"/>
     </w:rPr>
   </w:style>
-  <w:style w:type="character" w:customStyle="1" w:styleId="Heading2Char">
-    <w:name w:val="Heading 2 Char"/>
-    <w:basedOn w:val="DefaultParagraphFont"/>
-    <w:link w:val="Heading2"/>
+  <w:style w:type="character" w:customStyle="1" w:styleId="berschrift2Zchn">
+    <w:name w:val="Überschrift 2 Zchn"/>
+    <w:basedOn w:val="Absatz-Standardschriftart"/>
+    <w:link w:val="berschrift2"/>
     <w:uiPriority w:val="9"/>
     <w:rsid w:val="000A3FCC"/>
     <w:rPr>
@@ -4912,10 +5511,10 @@
       <w:szCs w:val="26"/>
     </w:rPr>
   </w:style>
-  <w:style w:type="character" w:customStyle="1" w:styleId="Heading3Char">
-    <w:name w:val="Heading 3 Char"/>
-    <w:basedOn w:val="DefaultParagraphFont"/>
-    <w:link w:val="Heading3"/>
+  <w:style w:type="character" w:customStyle="1" w:styleId="berschrift3Zchn">
+    <w:name w:val="Überschrift 3 Zchn"/>
+    <w:basedOn w:val="Absatz-Standardschriftart"/>
+    <w:link w:val="berschrift3"/>
     <w:uiPriority w:val="9"/>
     <w:rsid w:val="000A3FCC"/>
     <w:rPr>
@@ -4925,7 +5524,7 @@
       <w:szCs w:val="24"/>
     </w:rPr>
   </w:style>
-  <w:style w:type="paragraph" w:styleId="NoSpacing">
+  <w:style w:type="paragraph" w:styleId="KeinLeerraum">
     <w:name w:val="No Spacing"/>
     <w:uiPriority w:val="1"/>
     <w:qFormat/>
@@ -4934,9 +5533,9 @@
       <w:spacing w:after="0" w:line="240" w:lineRule="auto"/>
     </w:pPr>
   </w:style>
-  <w:style w:type="paragraph" w:styleId="ListParagraph">
+  <w:style w:type="paragraph" w:styleId="Listenabsatz">
     <w:name w:val="List Paragraph"/>
-    <w:basedOn w:val="Normal"/>
+    <w:basedOn w:val="Standard"/>
     <w:uiPriority w:val="34"/>
     <w:qFormat/>
     <w:rsid w:val="007A10D3"/>
@@ -4944,6 +5543,60 @@
       <w:ind w:left="720"/>
       <w:contextualSpacing/>
     </w:pPr>
+  </w:style>
+  <w:style w:type="paragraph" w:styleId="Sprechblasentext">
+    <w:name w:val="Balloon Text"/>
+    <w:basedOn w:val="Standard"/>
+    <w:link w:val="SprechblasentextZchn"/>
+    <w:uiPriority w:val="99"/>
+    <w:semiHidden/>
+    <w:unhideWhenUsed/>
+    <w:rsid w:val="00224C6A"/>
+    <w:pPr>
+      <w:spacing w:after="0" w:line="240" w:lineRule="auto"/>
+    </w:pPr>
+    <w:rPr>
+      <w:rFonts w:ascii="Segoe UI" w:hAnsi="Segoe UI" w:cs="Segoe UI"/>
+      <w:sz w:val="18"/>
+      <w:szCs w:val="18"/>
+    </w:rPr>
+  </w:style>
+  <w:style w:type="character" w:customStyle="1" w:styleId="SprechblasentextZchn">
+    <w:name w:val="Sprechblasentext Zchn"/>
+    <w:basedOn w:val="Absatz-Standardschriftart"/>
+    <w:link w:val="Sprechblasentext"/>
+    <w:uiPriority w:val="99"/>
+    <w:semiHidden/>
+    <w:rsid w:val="00224C6A"/>
+    <w:rPr>
+      <w:rFonts w:ascii="Segoe UI" w:hAnsi="Segoe UI" w:cs="Segoe UI"/>
+      <w:sz w:val="18"/>
+      <w:szCs w:val="18"/>
+    </w:rPr>
+  </w:style>
+  <w:style w:type="character" w:customStyle="1" w:styleId="berschrift4Zchn">
+    <w:name w:val="Überschrift 4 Zchn"/>
+    <w:basedOn w:val="Absatz-Standardschriftart"/>
+    <w:link w:val="berschrift4"/>
+    <w:uiPriority w:val="9"/>
+    <w:rsid w:val="003E52D4"/>
+    <w:rPr>
+      <w:rFonts w:asciiTheme="majorHAnsi" w:eastAsiaTheme="majorEastAsia" w:hAnsiTheme="majorHAnsi" w:cstheme="majorBidi"/>
+      <w:i/>
+      <w:iCs/>
+      <w:color w:val="2E74B5" w:themeColor="accent1" w:themeShade="BF"/>
+    </w:rPr>
+  </w:style>
+  <w:style w:type="character" w:customStyle="1" w:styleId="berschrift5Zchn">
+    <w:name w:val="Überschrift 5 Zchn"/>
+    <w:basedOn w:val="Absatz-Standardschriftart"/>
+    <w:link w:val="berschrift5"/>
+    <w:uiPriority w:val="9"/>
+    <w:rsid w:val="003E52D4"/>
+    <w:rPr>
+      <w:rFonts w:asciiTheme="majorHAnsi" w:eastAsiaTheme="majorEastAsia" w:hAnsiTheme="majorHAnsi" w:cstheme="majorBidi"/>
+      <w:color w:val="2E74B5" w:themeColor="accent1" w:themeShade="BF"/>
+    </w:rPr>
   </w:style>
 </w:styles>
 </file>

</xml_diff>